<commit_message>
Se corrige error en Entity Framework y se agrega entidad UserDevice para llevar control de devices relacionados a un user.
</commit_message>
<xml_diff>
--- a/Documentación/ElijaMobile_Get_Post_Requests_v1.0.docx
+++ b/Documentación/ElijaMobile_Get_Post_Requests_v1.0.docx
@@ -124,7 +124,7 @@
           <w:r>
             <w:fldChar w:fldCharType="separate"/>
           </w:r>
-          <w:hyperlink w:anchor="_Toc377391859" w:history="1">
+          <w:hyperlink w:anchor="_Toc377834114" w:history="1">
             <w:r>
               <w:rPr>
                 <w:rStyle w:val="Hipervnculo"/>
@@ -151,7 +151,7 @@
                 <w:noProof/>
                 <w:webHidden/>
               </w:rPr>
-              <w:instrText xml:space="preserve"> PAGEREF _Toc377391859 \h </w:instrText>
+              <w:instrText xml:space="preserve"> PAGEREF _Toc377834114 \h </w:instrText>
             </w:r>
             <w:r>
               <w:rPr>
@@ -195,7 +195,7 @@
               <w:lang w:val="es-MX" w:eastAsia="es-MX"/>
             </w:rPr>
           </w:pPr>
-          <w:hyperlink w:anchor="_Toc377391860" w:history="1">
+          <w:hyperlink w:anchor="_Toc377834115" w:history="1">
             <w:r>
               <w:rPr>
                 <w:rStyle w:val="Hipervnculo"/>
@@ -237,7 +237,7 @@
                 <w:noProof/>
                 <w:webHidden/>
               </w:rPr>
-              <w:instrText xml:space="preserve"> PAGEREF _Toc377391860 \h </w:instrText>
+              <w:instrText xml:space="preserve"> PAGEREF _Toc377834115 \h </w:instrText>
             </w:r>
             <w:r>
               <w:rPr>
@@ -258,92 +258,6 @@
                 <w:webHidden/>
               </w:rPr>
               <w:t>4</w:t>
-            </w:r>
-            <w:r>
-              <w:rPr>
-                <w:noProof/>
-                <w:webHidden/>
-              </w:rPr>
-              <w:fldChar w:fldCharType="end"/>
-            </w:r>
-          </w:hyperlink>
-        </w:p>
-        <w:p>
-          <w:pPr>
-            <w:pStyle w:val="TDC2"/>
-            <w:tabs>
-              <w:tab w:val="left" w:pos="660"/>
-              <w:tab w:val="right" w:leader="dot" w:pos="9350"/>
-            </w:tabs>
-            <w:rPr>
-              <w:rFonts w:eastAsiaTheme="minorEastAsia"/>
-              <w:noProof/>
-              <w:lang w:val="es-MX" w:eastAsia="es-MX"/>
-            </w:rPr>
-          </w:pPr>
-          <w:hyperlink w:anchor="_Toc377391861" w:history="1">
-            <w:r>
-              <w:rPr>
-                <w:rStyle w:val="Hipervnculo"/>
-                <w:noProof/>
-              </w:rPr>
-              <w:t>2.</w:t>
-            </w:r>
-            <w:r>
-              <w:rPr>
-                <w:rFonts w:eastAsiaTheme="minorEastAsia"/>
-                <w:noProof/>
-                <w:lang w:val="es-MX" w:eastAsia="es-MX"/>
-              </w:rPr>
-              <w:tab/>
-            </w:r>
-            <w:r>
-              <w:rPr>
-                <w:rStyle w:val="Hipervnculo"/>
-                <w:noProof/>
-              </w:rPr>
-              <w:t>RegisterDevice</w:t>
-            </w:r>
-            <w:r>
-              <w:rPr>
-                <w:noProof/>
-                <w:webHidden/>
-              </w:rPr>
-              <w:tab/>
-            </w:r>
-            <w:r>
-              <w:rPr>
-                <w:noProof/>
-                <w:webHidden/>
-              </w:rPr>
-              <w:fldChar w:fldCharType="begin"/>
-            </w:r>
-            <w:r>
-              <w:rPr>
-                <w:noProof/>
-                <w:webHidden/>
-              </w:rPr>
-              <w:instrText xml:space="preserve"> PAGEREF _Toc377391861 \h </w:instrText>
-            </w:r>
-            <w:r>
-              <w:rPr>
-                <w:noProof/>
-                <w:webHidden/>
-              </w:rPr>
-            </w:r>
-            <w:r>
-              <w:rPr>
-                <w:noProof/>
-                <w:webHidden/>
-              </w:rPr>
-              <w:fldChar w:fldCharType="separate"/>
-            </w:r>
-            <w:r>
-              <w:rPr>
-                <w:noProof/>
-                <w:webHidden/>
-              </w:rPr>
-              <w:t>5</w:t>
             </w:r>
             <w:r>
               <w:rPr>
@@ -385,6 +299,8 @@
         </w:rPr>
         <w:br w:type="page"/>
       </w:r>
+      <w:bookmarkStart w:id="0" w:name="_GoBack"/>
+      <w:bookmarkEnd w:id="0"/>
     </w:p>
     <w:p>
       <w:pPr>
@@ -625,12 +541,12 @@
       <w:pPr>
         <w:pStyle w:val="Ttulo1"/>
       </w:pPr>
-      <w:bookmarkStart w:id="0" w:name="_Toc377391859"/>
+      <w:bookmarkStart w:id="1" w:name="_Toc377834114"/>
       <w:r>
         <w:lastRenderedPageBreak/>
         <w:t>List of Get/Post Urls</w:t>
       </w:r>
-      <w:bookmarkEnd w:id="0"/>
+      <w:bookmarkEnd w:id="1"/>
     </w:p>
     <w:p>
       <w:pPr>
@@ -646,11 +562,11 @@
           <w:numId w:val="21"/>
         </w:numPr>
       </w:pPr>
-      <w:bookmarkStart w:id="1" w:name="_Toc377391860"/>
+      <w:bookmarkStart w:id="2" w:name="_Toc377834115"/>
       <w:r>
         <w:t>UserRegistration</w:t>
       </w:r>
-      <w:bookmarkEnd w:id="1"/>
+      <w:bookmarkEnd w:id="2"/>
     </w:p>
     <w:p>
       <w:pPr>
@@ -777,9 +693,9 @@
         <w:tblLook w:val="04A0" w:firstRow="1" w:lastRow="0" w:firstColumn="1" w:lastColumn="0" w:noHBand="0" w:noVBand="1"/>
       </w:tblPr>
       <w:tblGrid>
-        <w:gridCol w:w="3183"/>
-        <w:gridCol w:w="3166"/>
-        <w:gridCol w:w="3179"/>
+        <w:gridCol w:w="3122"/>
+        <w:gridCol w:w="3099"/>
+        <w:gridCol w:w="3129"/>
       </w:tblGrid>
       <w:tr>
         <w:trPr>
@@ -906,9 +822,9 @@
         <w:tblLook w:val="04A0" w:firstRow="1" w:lastRow="0" w:firstColumn="1" w:lastColumn="0" w:noHBand="0" w:noVBand="1"/>
       </w:tblPr>
       <w:tblGrid>
-        <w:gridCol w:w="3166"/>
-        <w:gridCol w:w="3167"/>
-        <w:gridCol w:w="3167"/>
+        <w:gridCol w:w="3129"/>
+        <w:gridCol w:w="3106"/>
+        <w:gridCol w:w="3115"/>
       </w:tblGrid>
       <w:tr>
         <w:trPr>
@@ -917,7 +833,7 @@
         <w:tc>
           <w:tcPr>
             <w:cnfStyle w:val="001000000000" w:firstRow="0" w:lastRow="0" w:firstColumn="1" w:lastColumn="0" w:oddVBand="0" w:evenVBand="0" w:oddHBand="0" w:evenHBand="0" w:firstRowFirstColumn="0" w:firstRowLastColumn="0" w:lastRowFirstColumn="0" w:lastRowLastColumn="0"/>
-            <w:tcW w:w="3166" w:type="dxa"/>
+            <w:tcW w:w="3129" w:type="dxa"/>
           </w:tcPr>
           <w:p>
             <w:r>
@@ -927,7 +843,7 @@
         </w:tc>
         <w:tc>
           <w:tcPr>
-            <w:tcW w:w="3167" w:type="dxa"/>
+            <w:tcW w:w="3106" w:type="dxa"/>
           </w:tcPr>
           <w:p>
             <w:pPr>
@@ -940,7 +856,7 @@
         </w:tc>
         <w:tc>
           <w:tcPr>
-            <w:tcW w:w="3167" w:type="dxa"/>
+            <w:tcW w:w="3115" w:type="dxa"/>
           </w:tcPr>
           <w:p>
             <w:pPr>
@@ -959,7 +875,7 @@
         <w:tc>
           <w:tcPr>
             <w:cnfStyle w:val="001000000000" w:firstRow="0" w:lastRow="0" w:firstColumn="1" w:lastColumn="0" w:oddVBand="0" w:evenVBand="0" w:oddHBand="0" w:evenHBand="0" w:firstRowFirstColumn="0" w:firstRowLastColumn="0" w:lastRowFirstColumn="0" w:lastRowLastColumn="0"/>
-            <w:tcW w:w="3166" w:type="dxa"/>
+            <w:tcW w:w="3129" w:type="dxa"/>
             <w:tcBorders>
               <w:top w:val="none" w:sz="0" w:space="0" w:color="auto"/>
               <w:left w:val="none" w:sz="0" w:space="0" w:color="auto"/>
@@ -968,13 +884,16 @@
           </w:tcPr>
           <w:p>
             <w:r>
-              <w:t>UserId</w:t>
-            </w:r>
-          </w:p>
-        </w:tc>
-        <w:tc>
-          <w:tcPr>
-            <w:tcW w:w="3167" w:type="dxa"/>
+              <w:t>Facebook</w:t>
+            </w:r>
+            <w:r>
+              <w:t>Id</w:t>
+            </w:r>
+          </w:p>
+        </w:tc>
+        <w:tc>
+          <w:tcPr>
+            <w:tcW w:w="3106" w:type="dxa"/>
             <w:tcBorders>
               <w:top w:val="none" w:sz="0" w:space="0" w:color="auto"/>
               <w:bottom w:val="none" w:sz="0" w:space="0" w:color="auto"/>
@@ -991,7 +910,7 @@
         </w:tc>
         <w:tc>
           <w:tcPr>
-            <w:tcW w:w="3167" w:type="dxa"/>
+            <w:tcW w:w="3115" w:type="dxa"/>
             <w:tcBorders>
               <w:top w:val="none" w:sz="0" w:space="0" w:color="auto"/>
               <w:bottom w:val="none" w:sz="0" w:space="0" w:color="auto"/>
@@ -1012,9 +931,12 @@
         <w:tc>
           <w:tcPr>
             <w:cnfStyle w:val="001000000000" w:firstRow="0" w:lastRow="0" w:firstColumn="1" w:lastColumn="0" w:oddVBand="0" w:evenVBand="0" w:oddHBand="0" w:evenHBand="0" w:firstRowFirstColumn="0" w:firstRowLastColumn="0" w:lastRowFirstColumn="0" w:lastRowLastColumn="0"/>
-            <w:tcW w:w="3166" w:type="dxa"/>
-          </w:tcPr>
-          <w:p>
+            <w:tcW w:w="3129" w:type="dxa"/>
+          </w:tcPr>
+          <w:p>
+            <w:r>
+              <w:t>First</w:t>
+            </w:r>
             <w:r>
               <w:t>Name</w:t>
             </w:r>
@@ -1022,7 +944,7 @@
         </w:tc>
         <w:tc>
           <w:tcPr>
-            <w:tcW w:w="3167" w:type="dxa"/>
+            <w:tcW w:w="3106" w:type="dxa"/>
           </w:tcPr>
           <w:p>
             <w:pPr>
@@ -1035,7 +957,7 @@
         </w:tc>
         <w:tc>
           <w:tcPr>
-            <w:tcW w:w="3167" w:type="dxa"/>
+            <w:tcW w:w="3115" w:type="dxa"/>
           </w:tcPr>
           <w:p>
             <w:pPr>
@@ -1054,7 +976,7 @@
         <w:tc>
           <w:tcPr>
             <w:cnfStyle w:val="001000000000" w:firstRow="0" w:lastRow="0" w:firstColumn="1" w:lastColumn="0" w:oddVBand="0" w:evenVBand="0" w:oddHBand="0" w:evenHBand="0" w:firstRowFirstColumn="0" w:firstRowLastColumn="0" w:lastRowFirstColumn="0" w:lastRowLastColumn="0"/>
-            <w:tcW w:w="3166" w:type="dxa"/>
+            <w:tcW w:w="3129" w:type="dxa"/>
             <w:tcBorders>
               <w:top w:val="none" w:sz="0" w:space="0" w:color="auto"/>
               <w:left w:val="none" w:sz="0" w:space="0" w:color="auto"/>
@@ -1069,7 +991,7 @@
         </w:tc>
         <w:tc>
           <w:tcPr>
-            <w:tcW w:w="3167" w:type="dxa"/>
+            <w:tcW w:w="3106" w:type="dxa"/>
             <w:tcBorders>
               <w:top w:val="none" w:sz="0" w:space="0" w:color="auto"/>
               <w:bottom w:val="none" w:sz="0" w:space="0" w:color="auto"/>
@@ -1086,7 +1008,7 @@
         </w:tc>
         <w:tc>
           <w:tcPr>
-            <w:tcW w:w="3167" w:type="dxa"/>
+            <w:tcW w:w="3115" w:type="dxa"/>
             <w:tcBorders>
               <w:top w:val="none" w:sz="0" w:space="0" w:color="auto"/>
               <w:bottom w:val="none" w:sz="0" w:space="0" w:color="auto"/>
@@ -1107,7 +1029,7 @@
         <w:tc>
           <w:tcPr>
             <w:cnfStyle w:val="001000000000" w:firstRow="0" w:lastRow="0" w:firstColumn="1" w:lastColumn="0" w:oddVBand="0" w:evenVBand="0" w:oddHBand="0" w:evenHBand="0" w:firstRowFirstColumn="0" w:firstRowLastColumn="0" w:lastRowFirstColumn="0" w:lastRowLastColumn="0"/>
-            <w:tcW w:w="3166" w:type="dxa"/>
+            <w:tcW w:w="3129" w:type="dxa"/>
           </w:tcPr>
           <w:p>
             <w:r>
@@ -1117,7 +1039,7 @@
         </w:tc>
         <w:tc>
           <w:tcPr>
-            <w:tcW w:w="3167" w:type="dxa"/>
+            <w:tcW w:w="3106" w:type="dxa"/>
           </w:tcPr>
           <w:p>
             <w:pPr>
@@ -1130,7 +1052,7 @@
         </w:tc>
         <w:tc>
           <w:tcPr>
-            <w:tcW w:w="3167" w:type="dxa"/>
+            <w:tcW w:w="3115" w:type="dxa"/>
           </w:tcPr>
           <w:p>
             <w:pPr>
@@ -1149,7 +1071,7 @@
         <w:tc>
           <w:tcPr>
             <w:cnfStyle w:val="001000000000" w:firstRow="0" w:lastRow="0" w:firstColumn="1" w:lastColumn="0" w:oddVBand="0" w:evenVBand="0" w:oddHBand="0" w:evenHBand="0" w:firstRowFirstColumn="0" w:firstRowLastColumn="0" w:lastRowFirstColumn="0" w:lastRowLastColumn="0"/>
-            <w:tcW w:w="3166" w:type="dxa"/>
+            <w:tcW w:w="3129" w:type="dxa"/>
             <w:tcBorders>
               <w:top w:val="none" w:sz="0" w:space="0" w:color="auto"/>
               <w:left w:val="none" w:sz="0" w:space="0" w:color="auto"/>
@@ -1158,13 +1080,13 @@
           </w:tcPr>
           <w:p>
             <w:r>
-              <w:t>DateOfBirth</w:t>
-            </w:r>
-          </w:p>
-        </w:tc>
-        <w:tc>
-          <w:tcPr>
-            <w:tcW w:w="3167" w:type="dxa"/>
+              <w:t>Birthday</w:t>
+            </w:r>
+          </w:p>
+        </w:tc>
+        <w:tc>
+          <w:tcPr>
+            <w:tcW w:w="3106" w:type="dxa"/>
             <w:tcBorders>
               <w:top w:val="none" w:sz="0" w:space="0" w:color="auto"/>
               <w:bottom w:val="none" w:sz="0" w:space="0" w:color="auto"/>
@@ -1181,7 +1103,7 @@
         </w:tc>
         <w:tc>
           <w:tcPr>
-            <w:tcW w:w="3167" w:type="dxa"/>
+            <w:tcW w:w="3115" w:type="dxa"/>
             <w:tcBorders>
               <w:top w:val="none" w:sz="0" w:space="0" w:color="auto"/>
               <w:bottom w:val="none" w:sz="0" w:space="0" w:color="auto"/>
@@ -1208,17 +1130,17 @@
         <w:tc>
           <w:tcPr>
             <w:cnfStyle w:val="001000000000" w:firstRow="0" w:lastRow="0" w:firstColumn="1" w:lastColumn="0" w:oddVBand="0" w:evenVBand="0" w:oddHBand="0" w:evenHBand="0" w:firstRowFirstColumn="0" w:firstRowLastColumn="0" w:lastRowFirstColumn="0" w:lastRowLastColumn="0"/>
-            <w:tcW w:w="3166" w:type="dxa"/>
-          </w:tcPr>
-          <w:p>
-            <w:r>
-              <w:t>TelephoneHome</w:t>
-            </w:r>
-          </w:p>
-        </w:tc>
-        <w:tc>
-          <w:tcPr>
-            <w:tcW w:w="3167" w:type="dxa"/>
+            <w:tcW w:w="3129" w:type="dxa"/>
+          </w:tcPr>
+          <w:p>
+            <w:r>
+              <w:t>Gender</w:t>
+            </w:r>
+          </w:p>
+        </w:tc>
+        <w:tc>
+          <w:tcPr>
+            <w:tcW w:w="3106" w:type="dxa"/>
           </w:tcPr>
           <w:p>
             <w:pPr>
@@ -1231,14 +1153,20 @@
         </w:tc>
         <w:tc>
           <w:tcPr>
-            <w:tcW w:w="3167" w:type="dxa"/>
+            <w:tcW w:w="3115" w:type="dxa"/>
           </w:tcPr>
           <w:p>
             <w:pPr>
               <w:cnfStyle w:val="000000000000" w:firstRow="0" w:lastRow="0" w:firstColumn="0" w:lastColumn="0" w:oddVBand="0" w:evenVBand="0" w:oddHBand="0" w:evenHBand="0" w:firstRowFirstColumn="0" w:firstRowLastColumn="0" w:lastRowFirstColumn="0" w:lastRowLastColumn="0"/>
-            </w:pPr>
-            <w:r>
-              <w:t>Teléfono de casa</w:t>
+              <w:rPr>
+                <w:lang w:val="es-MX"/>
+              </w:rPr>
+            </w:pPr>
+            <w:r>
+              <w:rPr>
+                <w:lang w:val="es-MX"/>
+              </w:rPr>
+              <w:t>Género del usuario</w:t>
             </w:r>
           </w:p>
         </w:tc>
@@ -1250,7 +1178,7 @@
         <w:tc>
           <w:tcPr>
             <w:cnfStyle w:val="001000000000" w:firstRow="0" w:lastRow="0" w:firstColumn="1" w:lastColumn="0" w:oddVBand="0" w:evenVBand="0" w:oddHBand="0" w:evenHBand="0" w:firstRowFirstColumn="0" w:firstRowLastColumn="0" w:lastRowFirstColumn="0" w:lastRowLastColumn="0"/>
-            <w:tcW w:w="3166" w:type="dxa"/>
+            <w:tcW w:w="3129" w:type="dxa"/>
             <w:tcBorders>
               <w:top w:val="none" w:sz="0" w:space="0" w:color="auto"/>
               <w:left w:val="none" w:sz="0" w:space="0" w:color="auto"/>
@@ -1259,13 +1187,13 @@
           </w:tcPr>
           <w:p>
             <w:r>
-              <w:t>TelephoneOffice</w:t>
-            </w:r>
-          </w:p>
-        </w:tc>
-        <w:tc>
-          <w:tcPr>
-            <w:tcW w:w="3167" w:type="dxa"/>
+              <w:t>Email</w:t>
+            </w:r>
+          </w:p>
+        </w:tc>
+        <w:tc>
+          <w:tcPr>
+            <w:tcW w:w="3106" w:type="dxa"/>
             <w:tcBorders>
               <w:top w:val="none" w:sz="0" w:space="0" w:color="auto"/>
               <w:bottom w:val="none" w:sz="0" w:space="0" w:color="auto"/>
@@ -1282,7 +1210,7 @@
         </w:tc>
         <w:tc>
           <w:tcPr>
-            <w:tcW w:w="3167" w:type="dxa"/>
+            <w:tcW w:w="3115" w:type="dxa"/>
             <w:tcBorders>
               <w:top w:val="none" w:sz="0" w:space="0" w:color="auto"/>
               <w:bottom w:val="none" w:sz="0" w:space="0" w:color="auto"/>
@@ -1294,7 +1222,7 @@
               <w:cnfStyle w:val="000000100000" w:firstRow="0" w:lastRow="0" w:firstColumn="0" w:lastColumn="0" w:oddVBand="0" w:evenVBand="0" w:oddHBand="1" w:evenHBand="0" w:firstRowFirstColumn="0" w:firstRowLastColumn="0" w:lastRowFirstColumn="0" w:lastRowLastColumn="0"/>
             </w:pPr>
             <w:r>
-              <w:t>Teléfono de oficina</w:t>
+              <w:t>Dirección de Email</w:t>
             </w:r>
           </w:p>
         </w:tc>
@@ -1303,17 +1231,17 @@
         <w:tc>
           <w:tcPr>
             <w:cnfStyle w:val="001000000000" w:firstRow="0" w:lastRow="0" w:firstColumn="1" w:lastColumn="0" w:oddVBand="0" w:evenVBand="0" w:oddHBand="0" w:evenHBand="0" w:firstRowFirstColumn="0" w:firstRowLastColumn="0" w:lastRowFirstColumn="0" w:lastRowLastColumn="0"/>
-            <w:tcW w:w="3166" w:type="dxa"/>
-          </w:tcPr>
-          <w:p>
-            <w:r>
-              <w:t>TelephoneMobile</w:t>
-            </w:r>
-          </w:p>
-        </w:tc>
-        <w:tc>
-          <w:tcPr>
-            <w:tcW w:w="3167" w:type="dxa"/>
+            <w:tcW w:w="3129" w:type="dxa"/>
+          </w:tcPr>
+          <w:p>
+            <w:r>
+              <w:t>City</w:t>
+            </w:r>
+          </w:p>
+        </w:tc>
+        <w:tc>
+          <w:tcPr>
+            <w:tcW w:w="3106" w:type="dxa"/>
           </w:tcPr>
           <w:p>
             <w:pPr>
@@ -1326,14 +1254,20 @@
         </w:tc>
         <w:tc>
           <w:tcPr>
-            <w:tcW w:w="3167" w:type="dxa"/>
+            <w:tcW w:w="3115" w:type="dxa"/>
           </w:tcPr>
           <w:p>
             <w:pPr>
               <w:cnfStyle w:val="000000000000" w:firstRow="0" w:lastRow="0" w:firstColumn="0" w:lastColumn="0" w:oddVBand="0" w:evenVBand="0" w:oddHBand="0" w:evenHBand="0" w:firstRowFirstColumn="0" w:firstRowLastColumn="0" w:lastRowFirstColumn="0" w:lastRowLastColumn="0"/>
-            </w:pPr>
-            <w:r>
-              <w:t>Teléfono móvil</w:t>
+              <w:rPr>
+                <w:lang w:val="es-MX"/>
+              </w:rPr>
+            </w:pPr>
+            <w:r>
+              <w:rPr>
+                <w:lang w:val="es-MX"/>
+              </w:rPr>
+              <w:t>Nombre de la ciudad actual del usuario</w:t>
             </w:r>
           </w:p>
         </w:tc>
@@ -1345,26 +1279,17 @@
         <w:tc>
           <w:tcPr>
             <w:cnfStyle w:val="001000000000" w:firstRow="0" w:lastRow="0" w:firstColumn="1" w:lastColumn="0" w:oddVBand="0" w:evenVBand="0" w:oddHBand="0" w:evenHBand="0" w:firstRowFirstColumn="0" w:firstRowLastColumn="0" w:lastRowFirstColumn="0" w:lastRowLastColumn="0"/>
-            <w:tcW w:w="3166" w:type="dxa"/>
-            <w:tcBorders>
-              <w:top w:val="none" w:sz="0" w:space="0" w:color="auto"/>
-              <w:left w:val="none" w:sz="0" w:space="0" w:color="auto"/>
-              <w:bottom w:val="none" w:sz="0" w:space="0" w:color="auto"/>
-            </w:tcBorders>
-          </w:tcPr>
-          <w:p>
-            <w:r>
-              <w:t>Email</w:t>
-            </w:r>
-          </w:p>
-        </w:tc>
-        <w:tc>
-          <w:tcPr>
-            <w:tcW w:w="3167" w:type="dxa"/>
-            <w:tcBorders>
-              <w:top w:val="none" w:sz="0" w:space="0" w:color="auto"/>
-              <w:bottom w:val="none" w:sz="0" w:space="0" w:color="auto"/>
-            </w:tcBorders>
+            <w:tcW w:w="3129" w:type="dxa"/>
+          </w:tcPr>
+          <w:p>
+            <w:r>
+              <w:t>Address</w:t>
+            </w:r>
+          </w:p>
+        </w:tc>
+        <w:tc>
+          <w:tcPr>
+            <w:tcW w:w="3106" w:type="dxa"/>
           </w:tcPr>
           <w:p>
             <w:pPr>
@@ -1377,19 +1302,20 @@
         </w:tc>
         <w:tc>
           <w:tcPr>
-            <w:tcW w:w="3167" w:type="dxa"/>
-            <w:tcBorders>
-              <w:top w:val="none" w:sz="0" w:space="0" w:color="auto"/>
-              <w:bottom w:val="none" w:sz="0" w:space="0" w:color="auto"/>
-              <w:right w:val="none" w:sz="0" w:space="0" w:color="auto"/>
-            </w:tcBorders>
+            <w:tcW w:w="3115" w:type="dxa"/>
           </w:tcPr>
           <w:p>
             <w:pPr>
               <w:cnfStyle w:val="000000100000" w:firstRow="0" w:lastRow="0" w:firstColumn="0" w:lastColumn="0" w:oddVBand="0" w:evenVBand="0" w:oddHBand="1" w:evenHBand="0" w:firstRowFirstColumn="0" w:firstRowLastColumn="0" w:lastRowFirstColumn="0" w:lastRowLastColumn="0"/>
-            </w:pPr>
-            <w:r>
-              <w:t>Dirección de Email</w:t>
+              <w:rPr>
+                <w:lang w:val="es-MX"/>
+              </w:rPr>
+            </w:pPr>
+            <w:r>
+              <w:rPr>
+                <w:lang w:val="es-MX"/>
+              </w:rPr>
+              <w:t>Dirección actual del usuario</w:t>
             </w:r>
           </w:p>
         </w:tc>
@@ -1398,17 +1324,17 @@
         <w:tc>
           <w:tcPr>
             <w:cnfStyle w:val="001000000000" w:firstRow="0" w:lastRow="0" w:firstColumn="1" w:lastColumn="0" w:oddVBand="0" w:evenVBand="0" w:oddHBand="0" w:evenHBand="0" w:firstRowFirstColumn="0" w:firstRowLastColumn="0" w:lastRowFirstColumn="0" w:lastRowLastColumn="0"/>
-            <w:tcW w:w="3166" w:type="dxa"/>
-          </w:tcPr>
-          <w:p>
-            <w:r>
-              <w:t>City</w:t>
-            </w:r>
-          </w:p>
-        </w:tc>
-        <w:tc>
-          <w:tcPr>
-            <w:tcW w:w="3167" w:type="dxa"/>
+            <w:tcW w:w="3129" w:type="dxa"/>
+          </w:tcPr>
+          <w:p>
+            <w:r>
+              <w:t>RegistrationDate</w:t>
+            </w:r>
+          </w:p>
+        </w:tc>
+        <w:tc>
+          <w:tcPr>
+            <w:tcW w:w="3106" w:type="dxa"/>
           </w:tcPr>
           <w:p>
             <w:pPr>
@@ -1421,7 +1347,7 @@
         </w:tc>
         <w:tc>
           <w:tcPr>
-            <w:tcW w:w="3167" w:type="dxa"/>
+            <w:tcW w:w="3115" w:type="dxa"/>
           </w:tcPr>
           <w:p>
             <w:pPr>
@@ -1434,7 +1360,7 @@
               <w:rPr>
                 <w:lang w:val="es-MX"/>
               </w:rPr>
-              <w:t>Nombre de la ciudad actual del usuario</w:t>
+              <w:t>Fecha de registro en la plataforma</w:t>
             </w:r>
           </w:p>
         </w:tc>
@@ -1446,62 +1372,532 @@
         <w:tc>
           <w:tcPr>
             <w:cnfStyle w:val="001000000000" w:firstRow="0" w:lastRow="0" w:firstColumn="1" w:lastColumn="0" w:oddVBand="0" w:evenVBand="0" w:oddHBand="0" w:evenHBand="0" w:firstRowFirstColumn="0" w:firstRowLastColumn="0" w:lastRowFirstColumn="0" w:lastRowLastColumn="0"/>
-            <w:tcW w:w="3166" w:type="dxa"/>
-            <w:tcBorders>
-              <w:top w:val="none" w:sz="0" w:space="0" w:color="auto"/>
-              <w:left w:val="none" w:sz="0" w:space="0" w:color="auto"/>
-              <w:bottom w:val="none" w:sz="0" w:space="0" w:color="auto"/>
-            </w:tcBorders>
-          </w:tcPr>
-          <w:p>
-            <w:r>
-              <w:t>RegistrationDate</w:t>
-            </w:r>
-          </w:p>
-        </w:tc>
-        <w:tc>
-          <w:tcPr>
-            <w:tcW w:w="3167" w:type="dxa"/>
-            <w:tcBorders>
-              <w:top w:val="none" w:sz="0" w:space="0" w:color="auto"/>
-              <w:bottom w:val="none" w:sz="0" w:space="0" w:color="auto"/>
-            </w:tcBorders>
+            <w:tcW w:w="3129" w:type="dxa"/>
+          </w:tcPr>
+          <w:p>
+            <w:r>
+              <w:t>Imei</w:t>
+            </w:r>
+          </w:p>
+        </w:tc>
+        <w:tc>
+          <w:tcPr>
+            <w:tcW w:w="3106" w:type="dxa"/>
           </w:tcPr>
           <w:p>
             <w:pPr>
               <w:cnfStyle w:val="000000100000" w:firstRow="0" w:lastRow="0" w:firstColumn="0" w:lastColumn="0" w:oddVBand="0" w:evenVBand="0" w:oddHBand="1" w:evenHBand="0" w:firstRowFirstColumn="0" w:firstRowLastColumn="0" w:lastRowFirstColumn="0" w:lastRowLastColumn="0"/>
             </w:pPr>
             <w:r>
+              <w:t>Numeric</w:t>
+            </w:r>
+          </w:p>
+        </w:tc>
+        <w:tc>
+          <w:tcPr>
+            <w:tcW w:w="3115" w:type="dxa"/>
+          </w:tcPr>
+          <w:p>
+            <w:pPr>
+              <w:cnfStyle w:val="000000100000" w:firstRow="0" w:lastRow="0" w:firstColumn="0" w:lastColumn="0" w:oddVBand="0" w:evenVBand="0" w:oddHBand="1" w:evenHBand="0" w:firstRowFirstColumn="0" w:firstRowLastColumn="0" w:lastRowFirstColumn="0" w:lastRowLastColumn="0"/>
+              <w:rPr>
+                <w:lang w:val="es-MX"/>
+              </w:rPr>
+            </w:pPr>
+            <w:r>
+              <w:rPr>
+                <w:lang w:val="es-MX"/>
+              </w:rPr>
+              <w:t>Número IMEI del dispositivo</w:t>
+            </w:r>
+          </w:p>
+        </w:tc>
+      </w:tr>
+      <w:tr>
+        <w:tc>
+          <w:tcPr>
+            <w:cnfStyle w:val="001000000000" w:firstRow="0" w:lastRow="0" w:firstColumn="1" w:lastColumn="0" w:oddVBand="0" w:evenVBand="0" w:oddHBand="0" w:evenHBand="0" w:firstRowFirstColumn="0" w:firstRowLastColumn="0" w:lastRowFirstColumn="0" w:lastRowLastColumn="0"/>
+            <w:tcW w:w="3129" w:type="dxa"/>
+          </w:tcPr>
+          <w:p>
+            <w:r>
+              <w:t>Brand</w:t>
+            </w:r>
+          </w:p>
+        </w:tc>
+        <w:tc>
+          <w:tcPr>
+            <w:tcW w:w="3106" w:type="dxa"/>
+          </w:tcPr>
+          <w:p>
+            <w:pPr>
+              <w:cnfStyle w:val="000000000000" w:firstRow="0" w:lastRow="0" w:firstColumn="0" w:lastColumn="0" w:oddVBand="0" w:evenVBand="0" w:oddHBand="0" w:evenHBand="0" w:firstRowFirstColumn="0" w:firstRowLastColumn="0" w:lastRowFirstColumn="0" w:lastRowLastColumn="0"/>
+            </w:pPr>
+            <w:r>
               <w:t>String</w:t>
             </w:r>
           </w:p>
         </w:tc>
         <w:tc>
           <w:tcPr>
-            <w:tcW w:w="3167" w:type="dxa"/>
-            <w:tcBorders>
-              <w:top w:val="none" w:sz="0" w:space="0" w:color="auto"/>
-              <w:bottom w:val="none" w:sz="0" w:space="0" w:color="auto"/>
-              <w:right w:val="none" w:sz="0" w:space="0" w:color="auto"/>
-            </w:tcBorders>
+            <w:tcW w:w="3115" w:type="dxa"/>
+          </w:tcPr>
+          <w:p>
+            <w:pPr>
+              <w:cnfStyle w:val="000000000000" w:firstRow="0" w:lastRow="0" w:firstColumn="0" w:lastColumn="0" w:oddVBand="0" w:evenVBand="0" w:oddHBand="0" w:evenHBand="0" w:firstRowFirstColumn="0" w:firstRowLastColumn="0" w:lastRowFirstColumn="0" w:lastRowLastColumn="0"/>
+              <w:rPr>
+                <w:lang w:val="es-MX"/>
+              </w:rPr>
+            </w:pPr>
+            <w:r>
+              <w:rPr>
+                <w:lang w:val="es-MX"/>
+              </w:rPr>
+              <w:t>Marca del dispositivo</w:t>
+            </w:r>
+          </w:p>
+        </w:tc>
+      </w:tr>
+      <w:tr>
+        <w:trPr>
+          <w:cnfStyle w:val="000000100000" w:firstRow="0" w:lastRow="0" w:firstColumn="0" w:lastColumn="0" w:oddVBand="0" w:evenVBand="0" w:oddHBand="1" w:evenHBand="0" w:firstRowFirstColumn="0" w:firstRowLastColumn="0" w:lastRowFirstColumn="0" w:lastRowLastColumn="0"/>
+        </w:trPr>
+        <w:tc>
+          <w:tcPr>
+            <w:cnfStyle w:val="001000000000" w:firstRow="0" w:lastRow="0" w:firstColumn="1" w:lastColumn="0" w:oddVBand="0" w:evenVBand="0" w:oddHBand="0" w:evenHBand="0" w:firstRowFirstColumn="0" w:firstRowLastColumn="0" w:lastRowFirstColumn="0" w:lastRowLastColumn="0"/>
+            <w:tcW w:w="3129" w:type="dxa"/>
+          </w:tcPr>
+          <w:p>
+            <w:r>
+              <w:t>Device</w:t>
+            </w:r>
+          </w:p>
+        </w:tc>
+        <w:tc>
+          <w:tcPr>
+            <w:tcW w:w="3106" w:type="dxa"/>
           </w:tcPr>
           <w:p>
             <w:pPr>
               <w:cnfStyle w:val="000000100000" w:firstRow="0" w:lastRow="0" w:firstColumn="0" w:lastColumn="0" w:oddVBand="0" w:evenVBand="0" w:oddHBand="1" w:evenHBand="0" w:firstRowFirstColumn="0" w:firstRowLastColumn="0" w:lastRowFirstColumn="0" w:lastRowLastColumn="0"/>
+            </w:pPr>
+            <w:r>
+              <w:t>String</w:t>
+            </w:r>
+          </w:p>
+        </w:tc>
+        <w:tc>
+          <w:tcPr>
+            <w:tcW w:w="3115" w:type="dxa"/>
+          </w:tcPr>
+          <w:p>
+            <w:pPr>
+              <w:cnfStyle w:val="000000100000" w:firstRow="0" w:lastRow="0" w:firstColumn="0" w:lastColumn="0" w:oddVBand="0" w:evenVBand="0" w:oddHBand="1" w:evenHBand="0" w:firstRowFirstColumn="0" w:firstRowLastColumn="0" w:lastRowFirstColumn="0" w:lastRowLastColumn="0"/>
               <w:rPr>
                 <w:lang w:val="es-MX"/>
               </w:rPr>
             </w:pPr>
-            <w:r>
+          </w:p>
+        </w:tc>
+      </w:tr>
+      <w:tr>
+        <w:tc>
+          <w:tcPr>
+            <w:cnfStyle w:val="001000000000" w:firstRow="0" w:lastRow="0" w:firstColumn="1" w:lastColumn="0" w:oddVBand="0" w:evenVBand="0" w:oddHBand="0" w:evenHBand="0" w:firstRowFirstColumn="0" w:firstRowLastColumn="0" w:lastRowFirstColumn="0" w:lastRowLastColumn="0"/>
+            <w:tcW w:w="3129" w:type="dxa"/>
+          </w:tcPr>
+          <w:p>
+            <w:r>
+              <w:t>Manufacturer</w:t>
+            </w:r>
+          </w:p>
+        </w:tc>
+        <w:tc>
+          <w:tcPr>
+            <w:tcW w:w="3106" w:type="dxa"/>
+          </w:tcPr>
+          <w:p>
+            <w:pPr>
+              <w:cnfStyle w:val="000000000000" w:firstRow="0" w:lastRow="0" w:firstColumn="0" w:lastColumn="0" w:oddVBand="0" w:evenVBand="0" w:oddHBand="0" w:evenHBand="0" w:firstRowFirstColumn="0" w:firstRowLastColumn="0" w:lastRowFirstColumn="0" w:lastRowLastColumn="0"/>
+            </w:pPr>
+            <w:r>
+              <w:t>String</w:t>
+            </w:r>
+          </w:p>
+        </w:tc>
+        <w:tc>
+          <w:tcPr>
+            <w:tcW w:w="3115" w:type="dxa"/>
+          </w:tcPr>
+          <w:p>
+            <w:pPr>
+              <w:cnfStyle w:val="000000000000" w:firstRow="0" w:lastRow="0" w:firstColumn="0" w:lastColumn="0" w:oddVBand="0" w:evenVBand="0" w:oddHBand="0" w:evenHBand="0" w:firstRowFirstColumn="0" w:firstRowLastColumn="0" w:lastRowFirstColumn="0" w:lastRowLastColumn="0"/>
               <w:rPr>
                 <w:lang w:val="es-MX"/>
               </w:rPr>
-              <w:t>Fecha de registro en la plataforma</w:t>
-            </w:r>
+            </w:pPr>
+            <w:r>
+              <w:rPr>
+                <w:lang w:val="es-MX"/>
+              </w:rPr>
+              <w:t>Fabricante del dispositivo</w:t>
+            </w:r>
+          </w:p>
+        </w:tc>
+      </w:tr>
+      <w:tr>
+        <w:trPr>
+          <w:cnfStyle w:val="000000100000" w:firstRow="0" w:lastRow="0" w:firstColumn="0" w:lastColumn="0" w:oddVBand="0" w:evenVBand="0" w:oddHBand="1" w:evenHBand="0" w:firstRowFirstColumn="0" w:firstRowLastColumn="0" w:lastRowFirstColumn="0" w:lastRowLastColumn="0"/>
+        </w:trPr>
+        <w:tc>
+          <w:tcPr>
+            <w:cnfStyle w:val="001000000000" w:firstRow="0" w:lastRow="0" w:firstColumn="1" w:lastColumn="0" w:oddVBand="0" w:evenVBand="0" w:oddHBand="0" w:evenHBand="0" w:firstRowFirstColumn="0" w:firstRowLastColumn="0" w:lastRowFirstColumn="0" w:lastRowLastColumn="0"/>
+            <w:tcW w:w="3129" w:type="dxa"/>
+          </w:tcPr>
+          <w:p>
+            <w:r>
+              <w:t>Model</w:t>
+            </w:r>
+          </w:p>
+        </w:tc>
+        <w:tc>
+          <w:tcPr>
+            <w:tcW w:w="3106" w:type="dxa"/>
+          </w:tcPr>
+          <w:p>
+            <w:pPr>
+              <w:cnfStyle w:val="000000100000" w:firstRow="0" w:lastRow="0" w:firstColumn="0" w:lastColumn="0" w:oddVBand="0" w:evenVBand="0" w:oddHBand="1" w:evenHBand="0" w:firstRowFirstColumn="0" w:firstRowLastColumn="0" w:lastRowFirstColumn="0" w:lastRowLastColumn="0"/>
+            </w:pPr>
+            <w:r>
+              <w:t>String</w:t>
+            </w:r>
+          </w:p>
+        </w:tc>
+        <w:tc>
+          <w:tcPr>
+            <w:tcW w:w="3115" w:type="dxa"/>
+          </w:tcPr>
+          <w:p>
+            <w:pPr>
+              <w:cnfStyle w:val="000000100000" w:firstRow="0" w:lastRow="0" w:firstColumn="0" w:lastColumn="0" w:oddVBand="0" w:evenVBand="0" w:oddHBand="1" w:evenHBand="0" w:firstRowFirstColumn="0" w:firstRowLastColumn="0" w:lastRowFirstColumn="0" w:lastRowLastColumn="0"/>
+              <w:rPr>
+                <w:lang w:val="es-MX"/>
+              </w:rPr>
+            </w:pPr>
+          </w:p>
+        </w:tc>
+      </w:tr>
+      <w:tr>
+        <w:tc>
+          <w:tcPr>
+            <w:cnfStyle w:val="001000000000" w:firstRow="0" w:lastRow="0" w:firstColumn="1" w:lastColumn="0" w:oddVBand="0" w:evenVBand="0" w:oddHBand="0" w:evenHBand="0" w:firstRowFirstColumn="0" w:firstRowLastColumn="0" w:lastRowFirstColumn="0" w:lastRowLastColumn="0"/>
+            <w:tcW w:w="3129" w:type="dxa"/>
+          </w:tcPr>
+          <w:p>
+            <w:r>
+              <w:t>Operator</w:t>
+            </w:r>
+          </w:p>
+        </w:tc>
+        <w:tc>
+          <w:tcPr>
+            <w:tcW w:w="3106" w:type="dxa"/>
+          </w:tcPr>
+          <w:p>
+            <w:pPr>
+              <w:cnfStyle w:val="000000000000" w:firstRow="0" w:lastRow="0" w:firstColumn="0" w:lastColumn="0" w:oddVBand="0" w:evenVBand="0" w:oddHBand="0" w:evenHBand="0" w:firstRowFirstColumn="0" w:firstRowLastColumn="0" w:lastRowFirstColumn="0" w:lastRowLastColumn="0"/>
+            </w:pPr>
+            <w:r>
+              <w:t>String</w:t>
+            </w:r>
+          </w:p>
+        </w:tc>
+        <w:tc>
+          <w:tcPr>
+            <w:tcW w:w="3115" w:type="dxa"/>
+          </w:tcPr>
+          <w:p>
+            <w:pPr>
+              <w:cnfStyle w:val="000000000000" w:firstRow="0" w:lastRow="0" w:firstColumn="0" w:lastColumn="0" w:oddVBand="0" w:evenVBand="0" w:oddHBand="0" w:evenHBand="0" w:firstRowFirstColumn="0" w:firstRowLastColumn="0" w:lastRowFirstColumn="0" w:lastRowLastColumn="0"/>
+              <w:rPr>
+                <w:lang w:val="es-MX"/>
+              </w:rPr>
+            </w:pPr>
+            <w:r>
+              <w:rPr>
+                <w:lang w:val="es-MX"/>
+              </w:rPr>
+              <w:t>Operador de telefonía móvil</w:t>
+            </w:r>
+          </w:p>
+        </w:tc>
+      </w:tr>
+      <w:tr>
+        <w:trPr>
+          <w:cnfStyle w:val="000000100000" w:firstRow="0" w:lastRow="0" w:firstColumn="0" w:lastColumn="0" w:oddVBand="0" w:evenVBand="0" w:oddHBand="1" w:evenHBand="0" w:firstRowFirstColumn="0" w:firstRowLastColumn="0" w:lastRowFirstColumn="0" w:lastRowLastColumn="0"/>
+        </w:trPr>
+        <w:tc>
+          <w:tcPr>
+            <w:cnfStyle w:val="001000000000" w:firstRow="0" w:lastRow="0" w:firstColumn="1" w:lastColumn="0" w:oddVBand="0" w:evenVBand="0" w:oddHBand="0" w:evenHBand="0" w:firstRowFirstColumn="0" w:firstRowLastColumn="0" w:lastRowFirstColumn="0" w:lastRowLastColumn="0"/>
+            <w:tcW w:w="3129" w:type="dxa"/>
+          </w:tcPr>
+          <w:p>
+            <w:r>
+              <w:t>OsVersion</w:t>
+            </w:r>
+          </w:p>
+        </w:tc>
+        <w:tc>
+          <w:tcPr>
+            <w:tcW w:w="3106" w:type="dxa"/>
+          </w:tcPr>
+          <w:p>
+            <w:pPr>
+              <w:cnfStyle w:val="000000100000" w:firstRow="0" w:lastRow="0" w:firstColumn="0" w:lastColumn="0" w:oddVBand="0" w:evenVBand="0" w:oddHBand="1" w:evenHBand="0" w:firstRowFirstColumn="0" w:firstRowLastColumn="0" w:lastRowFirstColumn="0" w:lastRowLastColumn="0"/>
+            </w:pPr>
+            <w:r>
+              <w:t>String</w:t>
+            </w:r>
+          </w:p>
+        </w:tc>
+        <w:tc>
+          <w:tcPr>
+            <w:tcW w:w="3115" w:type="dxa"/>
+          </w:tcPr>
+          <w:p>
+            <w:pPr>
+              <w:cnfStyle w:val="000000100000" w:firstRow="0" w:lastRow="0" w:firstColumn="0" w:lastColumn="0" w:oddVBand="0" w:evenVBand="0" w:oddHBand="1" w:evenHBand="0" w:firstRowFirstColumn="0" w:firstRowLastColumn="0" w:lastRowFirstColumn="0" w:lastRowLastColumn="0"/>
+              <w:rPr>
+                <w:lang w:val="es-MX"/>
+              </w:rPr>
+            </w:pPr>
+            <w:r>
+              <w:rPr>
+                <w:lang w:val="es-MX"/>
+              </w:rPr>
+              <w:t>Versión del sistema operativo instalado en el dispositivo</w:t>
+            </w:r>
+          </w:p>
+        </w:tc>
+      </w:tr>
+      <w:tr>
+        <w:tc>
+          <w:tcPr>
+            <w:cnfStyle w:val="001000000000" w:firstRow="0" w:lastRow="0" w:firstColumn="1" w:lastColumn="0" w:oddVBand="0" w:evenVBand="0" w:oddHBand="0" w:evenHBand="0" w:firstRowFirstColumn="0" w:firstRowLastColumn="0" w:lastRowFirstColumn="0" w:lastRowLastColumn="0"/>
+            <w:tcW w:w="3129" w:type="dxa"/>
+          </w:tcPr>
+          <w:p>
+            <w:r>
+              <w:t>Product</w:t>
+            </w:r>
+          </w:p>
+        </w:tc>
+        <w:tc>
+          <w:tcPr>
+            <w:tcW w:w="3106" w:type="dxa"/>
+          </w:tcPr>
+          <w:p>
+            <w:pPr>
+              <w:cnfStyle w:val="000000000000" w:firstRow="0" w:lastRow="0" w:firstColumn="0" w:lastColumn="0" w:oddVBand="0" w:evenVBand="0" w:oddHBand="0" w:evenHBand="0" w:firstRowFirstColumn="0" w:firstRowLastColumn="0" w:lastRowFirstColumn="0" w:lastRowLastColumn="0"/>
+            </w:pPr>
+            <w:r>
+              <w:t>String</w:t>
+            </w:r>
+          </w:p>
+        </w:tc>
+        <w:tc>
+          <w:tcPr>
+            <w:tcW w:w="3115" w:type="dxa"/>
+          </w:tcPr>
+          <w:p>
+            <w:pPr>
+              <w:cnfStyle w:val="000000000000" w:firstRow="0" w:lastRow="0" w:firstColumn="0" w:lastColumn="0" w:oddVBand="0" w:evenVBand="0" w:oddHBand="0" w:evenHBand="0" w:firstRowFirstColumn="0" w:firstRowLastColumn="0" w:lastRowFirstColumn="0" w:lastRowLastColumn="0"/>
+              <w:rPr>
+                <w:lang w:val="es-MX"/>
+              </w:rPr>
+            </w:pPr>
+          </w:p>
+        </w:tc>
+      </w:tr>
+      <w:tr>
+        <w:trPr>
+          <w:cnfStyle w:val="000000100000" w:firstRow="0" w:lastRow="0" w:firstColumn="0" w:lastColumn="0" w:oddVBand="0" w:evenVBand="0" w:oddHBand="1" w:evenHBand="0" w:firstRowFirstColumn="0" w:firstRowLastColumn="0" w:lastRowFirstColumn="0" w:lastRowLastColumn="0"/>
+        </w:trPr>
+        <w:tc>
+          <w:tcPr>
+            <w:cnfStyle w:val="001000000000" w:firstRow="0" w:lastRow="0" w:firstColumn="1" w:lastColumn="0" w:oddVBand="0" w:evenVBand="0" w:oddHBand="0" w:evenHBand="0" w:firstRowFirstColumn="0" w:firstRowLastColumn="0" w:lastRowFirstColumn="0" w:lastRowLastColumn="0"/>
+            <w:tcW w:w="3129" w:type="dxa"/>
+          </w:tcPr>
+          <w:p>
+            <w:r>
+              <w:t>AndroidId</w:t>
+            </w:r>
+          </w:p>
+        </w:tc>
+        <w:tc>
+          <w:tcPr>
+            <w:tcW w:w="3106" w:type="dxa"/>
+          </w:tcPr>
+          <w:p>
+            <w:pPr>
+              <w:cnfStyle w:val="000000100000" w:firstRow="0" w:lastRow="0" w:firstColumn="0" w:lastColumn="0" w:oddVBand="0" w:evenVBand="0" w:oddHBand="1" w:evenHBand="0" w:firstRowFirstColumn="0" w:firstRowLastColumn="0" w:lastRowFirstColumn="0" w:lastRowLastColumn="0"/>
+            </w:pPr>
+            <w:r>
+              <w:t>String</w:t>
+            </w:r>
+          </w:p>
+        </w:tc>
+        <w:tc>
+          <w:tcPr>
+            <w:tcW w:w="3115" w:type="dxa"/>
+          </w:tcPr>
+          <w:p>
+            <w:pPr>
+              <w:cnfStyle w:val="000000100000" w:firstRow="0" w:lastRow="0" w:firstColumn="0" w:lastColumn="0" w:oddVBand="0" w:evenVBand="0" w:oddHBand="1" w:evenHBand="0" w:firstRowFirstColumn="0" w:firstRowLastColumn="0" w:lastRowFirstColumn="0" w:lastRowLastColumn="0"/>
+              <w:rPr>
+                <w:lang w:val="es-MX"/>
+              </w:rPr>
+            </w:pPr>
+          </w:p>
+        </w:tc>
+      </w:tr>
+      <w:tr>
+        <w:tc>
+          <w:tcPr>
+            <w:cnfStyle w:val="001000000000" w:firstRow="0" w:lastRow="0" w:firstColumn="1" w:lastColumn="0" w:oddVBand="0" w:evenVBand="0" w:oddHBand="0" w:evenHBand="0" w:firstRowFirstColumn="0" w:firstRowLastColumn="0" w:lastRowFirstColumn="0" w:lastRowLastColumn="0"/>
+            <w:tcW w:w="3129" w:type="dxa"/>
+          </w:tcPr>
+          <w:p>
+            <w:r>
+              <w:t>CodeVersion</w:t>
+            </w:r>
+          </w:p>
+        </w:tc>
+        <w:tc>
+          <w:tcPr>
+            <w:tcW w:w="3106" w:type="dxa"/>
+          </w:tcPr>
+          <w:p>
+            <w:pPr>
+              <w:cnfStyle w:val="000000000000" w:firstRow="0" w:lastRow="0" w:firstColumn="0" w:lastColumn="0" w:oddVBand="0" w:evenVBand="0" w:oddHBand="0" w:evenHBand="0" w:firstRowFirstColumn="0" w:firstRowLastColumn="0" w:lastRowFirstColumn="0" w:lastRowLastColumn="0"/>
+            </w:pPr>
+            <w:r>
+              <w:t>String</w:t>
+            </w:r>
+          </w:p>
+        </w:tc>
+        <w:tc>
+          <w:tcPr>
+            <w:tcW w:w="3115" w:type="dxa"/>
+          </w:tcPr>
+          <w:p>
+            <w:pPr>
+              <w:cnfStyle w:val="000000000000" w:firstRow="0" w:lastRow="0" w:firstColumn="0" w:lastColumn="0" w:oddVBand="0" w:evenVBand="0" w:oddHBand="0" w:evenHBand="0" w:firstRowFirstColumn="0" w:firstRowLastColumn="0" w:lastRowFirstColumn="0" w:lastRowLastColumn="0"/>
+              <w:rPr>
+                <w:lang w:val="es-MX"/>
+              </w:rPr>
+            </w:pPr>
+          </w:p>
+        </w:tc>
+      </w:tr>
+      <w:tr>
+        <w:trPr>
+          <w:cnfStyle w:val="000000100000" w:firstRow="0" w:lastRow="0" w:firstColumn="0" w:lastColumn="0" w:oddVBand="0" w:evenVBand="0" w:oddHBand="1" w:evenHBand="0" w:firstRowFirstColumn="0" w:firstRowLastColumn="0" w:lastRowFirstColumn="0" w:lastRowLastColumn="0"/>
+        </w:trPr>
+        <w:tc>
+          <w:tcPr>
+            <w:cnfStyle w:val="001000000000" w:firstRow="0" w:lastRow="0" w:firstColumn="1" w:lastColumn="0" w:oddVBand="0" w:evenVBand="0" w:oddHBand="0" w:evenHBand="0" w:firstRowFirstColumn="0" w:firstRowLastColumn="0" w:lastRowFirstColumn="0" w:lastRowLastColumn="0"/>
+            <w:tcW w:w="3129" w:type="dxa"/>
+          </w:tcPr>
+          <w:p>
+            <w:r>
+              <w:t>ReleaseVersion</w:t>
+            </w:r>
+          </w:p>
+        </w:tc>
+        <w:tc>
+          <w:tcPr>
+            <w:tcW w:w="3106" w:type="dxa"/>
+          </w:tcPr>
+          <w:p>
+            <w:pPr>
+              <w:cnfStyle w:val="000000100000" w:firstRow="0" w:lastRow="0" w:firstColumn="0" w:lastColumn="0" w:oddVBand="0" w:evenVBand="0" w:oddHBand="1" w:evenHBand="0" w:firstRowFirstColumn="0" w:firstRowLastColumn="0" w:lastRowFirstColumn="0" w:lastRowLastColumn="0"/>
+            </w:pPr>
+            <w:r>
+              <w:t>String</w:t>
+            </w:r>
+          </w:p>
+        </w:tc>
+        <w:tc>
+          <w:tcPr>
+            <w:tcW w:w="3115" w:type="dxa"/>
+          </w:tcPr>
+          <w:p>
+            <w:pPr>
+              <w:cnfStyle w:val="000000100000" w:firstRow="0" w:lastRow="0" w:firstColumn="0" w:lastColumn="0" w:oddVBand="0" w:evenVBand="0" w:oddHBand="1" w:evenHBand="0" w:firstRowFirstColumn="0" w:firstRowLastColumn="0" w:lastRowFirstColumn="0" w:lastRowLastColumn="0"/>
+              <w:rPr>
+                <w:lang w:val="es-MX"/>
+              </w:rPr>
+            </w:pPr>
+          </w:p>
+        </w:tc>
+      </w:tr>
+      <w:tr>
+        <w:tc>
+          <w:tcPr>
+            <w:cnfStyle w:val="001000000000" w:firstRow="0" w:lastRow="0" w:firstColumn="1" w:lastColumn="0" w:oddVBand="0" w:evenVBand="0" w:oddHBand="0" w:evenHBand="0" w:firstRowFirstColumn="0" w:firstRowLastColumn="0" w:lastRowFirstColumn="0" w:lastRowLastColumn="0"/>
+            <w:tcW w:w="3129" w:type="dxa"/>
+          </w:tcPr>
+          <w:p>
+            <w:r>
+              <w:t>IsPhone</w:t>
+            </w:r>
+          </w:p>
+        </w:tc>
+        <w:tc>
+          <w:tcPr>
+            <w:tcW w:w="3106" w:type="dxa"/>
+          </w:tcPr>
+          <w:p>
+            <w:pPr>
+              <w:cnfStyle w:val="000000000000" w:firstRow="0" w:lastRow="0" w:firstColumn="0" w:lastColumn="0" w:oddVBand="0" w:evenVBand="0" w:oddHBand="0" w:evenHBand="0" w:firstRowFirstColumn="0" w:firstRowLastColumn="0" w:lastRowFirstColumn="0" w:lastRowLastColumn="0"/>
+            </w:pPr>
+            <w:r>
+              <w:t>Boolean</w:t>
+            </w:r>
+          </w:p>
+        </w:tc>
+        <w:tc>
+          <w:tcPr>
+            <w:tcW w:w="3115" w:type="dxa"/>
+          </w:tcPr>
+          <w:p>
+            <w:pPr>
+              <w:cnfStyle w:val="000000000000" w:firstRow="0" w:lastRow="0" w:firstColumn="0" w:lastColumn="0" w:oddVBand="0" w:evenVBand="0" w:oddHBand="0" w:evenHBand="0" w:firstRowFirstColumn="0" w:firstRowLastColumn="0" w:lastRowFirstColumn="0" w:lastRowLastColumn="0"/>
+              <w:rPr>
+                <w:lang w:val="es-MX"/>
+              </w:rPr>
+            </w:pPr>
           </w:p>
         </w:tc>
       </w:tr>
     </w:tbl>
+    <w:p>
+      <w:pPr>
+        <w:spacing w:after="0" w:line="240" w:lineRule="auto"/>
+        <w:rPr>
+          <w:lang w:val="es-MX"/>
+        </w:rPr>
+      </w:pPr>
+    </w:p>
+    <w:p>
+      <w:pPr>
+        <w:spacing w:after="0" w:line="240" w:lineRule="auto"/>
+        <w:rPr>
+          <w:lang w:val="es-MX"/>
+        </w:rPr>
+      </w:pPr>
+    </w:p>
     <w:p>
       <w:pPr>
         <w:spacing w:after="0" w:line="240" w:lineRule="auto"/>
@@ -1522,6 +1918,7 @@
           <w:rFonts w:ascii="Arial" w:hAnsi="Arial" w:cs="Arial"/>
           <w:b/>
         </w:rPr>
+        <w:lastRenderedPageBreak/>
         <w:t>Petition Example:</w:t>
       </w:r>
     </w:p>
@@ -1540,7 +1937,7 @@
         <w:tblLook w:val="04A0" w:firstRow="1" w:lastRow="0" w:firstColumn="1" w:lastColumn="0" w:noHBand="0" w:noVBand="1"/>
       </w:tblPr>
       <w:tblGrid>
-        <w:gridCol w:w="9494"/>
+        <w:gridCol w:w="9350"/>
       </w:tblGrid>
       <w:tr>
         <w:trPr>
@@ -1572,1737 +1969,6 @@
                   <w:szCs w:val="20"/>
                 </w:rPr>
                 <w:t xml:space="preserve">http://localhost:4666/ElijaWebServices.svc/UserRegistration/ </w:t>
-              </w:r>
-            </w:hyperlink>
-          </w:p>
-        </w:tc>
-      </w:tr>
-    </w:tbl>
-    <w:p>
-      <w:pPr>
-        <w:spacing w:after="0" w:line="240" w:lineRule="auto"/>
-      </w:pPr>
-    </w:p>
-    <w:p>
-      <w:pPr>
-        <w:rPr>
-          <w:rFonts w:ascii="Arial" w:hAnsi="Arial" w:cs="Arial"/>
-          <w:b/>
-        </w:rPr>
-      </w:pPr>
-      <w:r>
-        <w:rPr>
-          <w:rFonts w:ascii="Arial" w:hAnsi="Arial" w:cs="Arial"/>
-          <w:b/>
-        </w:rPr>
-        <w:t>Request Body</w:t>
-      </w:r>
-      <w:r>
-        <w:rPr>
-          <w:rFonts w:ascii="Arial" w:hAnsi="Arial" w:cs="Arial"/>
-          <w:b/>
-        </w:rPr>
-        <w:t>:</w:t>
-      </w:r>
-      <w:bookmarkStart w:id="2" w:name="_GoBack"/>
-      <w:bookmarkEnd w:id="2"/>
-    </w:p>
-    <w:tbl>
-      <w:tblPr>
-        <w:tblStyle w:val="Listaclara-nfasis1"/>
-        <w:tblW w:w="0" w:type="auto"/>
-        <w:tblBorders>
-          <w:top w:val="single" w:sz="4" w:space="0" w:color="auto"/>
-          <w:left w:val="single" w:sz="4" w:space="0" w:color="auto"/>
-          <w:bottom w:val="single" w:sz="4" w:space="0" w:color="auto"/>
-          <w:right w:val="single" w:sz="4" w:space="0" w:color="auto"/>
-          <w:insideH w:val="single" w:sz="4" w:space="0" w:color="auto"/>
-          <w:insideV w:val="single" w:sz="4" w:space="0" w:color="auto"/>
-        </w:tblBorders>
-        <w:tblLook w:val="04A0" w:firstRow="1" w:lastRow="0" w:firstColumn="1" w:lastColumn="0" w:noHBand="0" w:noVBand="1"/>
-      </w:tblPr>
-      <w:tblGrid>
-        <w:gridCol w:w="9494"/>
-      </w:tblGrid>
-      <w:tr>
-        <w:trPr>
-          <w:cnfStyle w:val="100000000000" w:firstRow="1" w:lastRow="0" w:firstColumn="0" w:lastColumn="0" w:oddVBand="0" w:evenVBand="0" w:oddHBand="0" w:evenHBand="0" w:firstRowFirstColumn="0" w:firstRowLastColumn="0" w:lastRowFirstColumn="0" w:lastRowLastColumn="0"/>
-          <w:trHeight w:val="632"/>
-        </w:trPr>
-        <w:tc>
-          <w:tcPr>
-            <w:cnfStyle w:val="001000000000" w:firstRow="0" w:lastRow="0" w:firstColumn="1" w:lastColumn="0" w:oddVBand="0" w:evenVBand="0" w:oddHBand="0" w:evenHBand="0" w:firstRowFirstColumn="0" w:firstRowLastColumn="0" w:lastRowFirstColumn="0" w:lastRowLastColumn="0"/>
-            <w:tcW w:w="9494" w:type="dxa"/>
-            <w:shd w:val="clear" w:color="auto" w:fill="auto"/>
-            <w:vAlign w:val="center"/>
-            <w:hideMark/>
-          </w:tcPr>
-          <w:p>
-            <w:pPr>
-              <w:ind w:left="360"/>
-              <w:jc w:val="both"/>
-              <w:rPr>
-                <w:rFonts w:ascii="Consolas" w:hAnsi="Consolas" w:cs="Consolas"/>
-                <w:sz w:val="20"/>
-                <w:szCs w:val="20"/>
-              </w:rPr>
-            </w:pPr>
-            <w:r>
-              <w:rPr>
-                <w:rFonts w:ascii="Consolas" w:hAnsi="Consolas" w:cs="Consolas"/>
-                <w:b w:val="0"/>
-                <w:color w:val="auto"/>
-                <w:sz w:val="20"/>
-                <w:szCs w:val="20"/>
-              </w:rPr>
-              <w:t>{"UserId": "12345679", "Name": "John", "LastName": "Doe", "Age": 24, "DateOfBirth": "1989-12-04", "TelephoneHome": "55384363", "TelephoneOffice": "", "TelephoneMobile": "5591852872", "Email": "johndoe@hotmail.com", "City": "Distrito Federal", "RegistrationDate": "2014-01-13"}</w:t>
-            </w:r>
-          </w:p>
-        </w:tc>
-      </w:tr>
-    </w:tbl>
-    <w:p>
-      <w:pPr>
-        <w:rPr>
-          <w:rFonts w:ascii="Arial" w:hAnsi="Arial" w:cs="Arial"/>
-          <w:b/>
-        </w:rPr>
-      </w:pPr>
-    </w:p>
-    <w:p>
-      <w:pPr>
-        <w:rPr>
-          <w:rFonts w:ascii="Arial" w:hAnsi="Arial" w:cs="Arial"/>
-          <w:b/>
-        </w:rPr>
-      </w:pPr>
-    </w:p>
-    <w:p>
-      <w:pPr>
-        <w:rPr>
-          <w:rFonts w:ascii="Arial" w:hAnsi="Arial" w:cs="Arial"/>
-          <w:b/>
-        </w:rPr>
-      </w:pPr>
-    </w:p>
-    <w:p>
-      <w:pPr>
-        <w:rPr>
-          <w:rFonts w:ascii="Arial" w:hAnsi="Arial" w:cs="Arial"/>
-          <w:b/>
-        </w:rPr>
-      </w:pPr>
-      <w:r>
-        <w:rPr>
-          <w:rFonts w:ascii="Arial" w:hAnsi="Arial" w:cs="Arial"/>
-          <w:b/>
-        </w:rPr>
-        <w:lastRenderedPageBreak/>
-        <w:t>Return information:</w:t>
-      </w:r>
-    </w:p>
-    <w:tbl>
-      <w:tblPr>
-        <w:tblStyle w:val="Listaclara-nfasis1"/>
-        <w:tblW w:w="0" w:type="auto"/>
-        <w:tblBorders>
-          <w:top w:val="single" w:sz="4" w:space="0" w:color="auto"/>
-          <w:left w:val="single" w:sz="4" w:space="0" w:color="auto"/>
-          <w:bottom w:val="single" w:sz="4" w:space="0" w:color="auto"/>
-          <w:right w:val="single" w:sz="4" w:space="0" w:color="auto"/>
-          <w:insideH w:val="single" w:sz="4" w:space="0" w:color="auto"/>
-          <w:insideV w:val="single" w:sz="4" w:space="0" w:color="auto"/>
-        </w:tblBorders>
-        <w:tblLayout w:type="fixed"/>
-        <w:tblLook w:val="04A0" w:firstRow="1" w:lastRow="0" w:firstColumn="1" w:lastColumn="0" w:noHBand="0" w:noVBand="1"/>
-      </w:tblPr>
-      <w:tblGrid>
-        <w:gridCol w:w="9473"/>
-      </w:tblGrid>
-      <w:tr>
-        <w:trPr>
-          <w:cnfStyle w:val="100000000000" w:firstRow="1" w:lastRow="0" w:firstColumn="0" w:lastColumn="0" w:oddVBand="0" w:evenVBand="0" w:oddHBand="0" w:evenHBand="0" w:firstRowFirstColumn="0" w:firstRowLastColumn="0" w:lastRowFirstColumn="0" w:lastRowLastColumn="0"/>
-          <w:trHeight w:val="290"/>
-        </w:trPr>
-        <w:tc>
-          <w:tcPr>
-            <w:cnfStyle w:val="001000000000" w:firstRow="0" w:lastRow="0" w:firstColumn="1" w:lastColumn="0" w:oddVBand="0" w:evenVBand="0" w:oddHBand="0" w:evenHBand="0" w:firstRowFirstColumn="0" w:firstRowLastColumn="0" w:lastRowFirstColumn="0" w:lastRowLastColumn="0"/>
-            <w:tcW w:w="9473" w:type="dxa"/>
-            <w:hideMark/>
-          </w:tcPr>
-          <w:p>
-            <w:pPr>
-              <w:tabs>
-                <w:tab w:val="left" w:pos="480"/>
-                <w:tab w:val="center" w:pos="1136"/>
-              </w:tabs>
-              <w:rPr>
-                <w:rFonts w:ascii="Arial" w:hAnsi="Arial" w:cs="Arial"/>
-                <w:sz w:val="24"/>
-                <w:szCs w:val="24"/>
-                <w:lang w:val="fr-FR" w:eastAsia="fr-FR"/>
-              </w:rPr>
-            </w:pPr>
-            <w:r>
-              <w:rPr>
-                <w:rFonts w:ascii="Arial" w:hAnsi="Arial" w:cs="Arial"/>
-                <w:b w:val="0"/>
-              </w:rPr>
-              <w:tab/>
-            </w:r>
-            <w:r>
-              <w:rPr>
-                <w:rFonts w:ascii="Arial" w:hAnsi="Arial" w:cs="Arial"/>
-                <w:b w:val="0"/>
-              </w:rPr>
-              <w:tab/>
-              <w:t>Content</w:t>
-            </w:r>
-          </w:p>
-        </w:tc>
-      </w:tr>
-      <w:tr>
-        <w:trPr>
-          <w:cnfStyle w:val="000000100000" w:firstRow="0" w:lastRow="0" w:firstColumn="0" w:lastColumn="0" w:oddVBand="0" w:evenVBand="0" w:oddHBand="1" w:evenHBand="0" w:firstRowFirstColumn="0" w:firstRowLastColumn="0" w:lastRowFirstColumn="0" w:lastRowLastColumn="0"/>
-          <w:trHeight w:val="1387"/>
-        </w:trPr>
-        <w:tc>
-          <w:tcPr>
-            <w:cnfStyle w:val="001000000000" w:firstRow="0" w:lastRow="0" w:firstColumn="1" w:lastColumn="0" w:oddVBand="0" w:evenVBand="0" w:oddHBand="0" w:evenHBand="0" w:firstRowFirstColumn="0" w:firstRowLastColumn="0" w:lastRowFirstColumn="0" w:lastRowLastColumn="0"/>
-            <w:tcW w:w="9473" w:type="dxa"/>
-            <w:tcBorders>
-              <w:top w:val="none" w:sz="0" w:space="0" w:color="auto"/>
-              <w:left w:val="none" w:sz="0" w:space="0" w:color="auto"/>
-              <w:bottom w:val="none" w:sz="0" w:space="0" w:color="auto"/>
-              <w:right w:val="none" w:sz="0" w:space="0" w:color="auto"/>
-            </w:tcBorders>
-          </w:tcPr>
-          <w:p>
-            <w:pPr>
-              <w:rPr>
-                <w:rFonts w:ascii="Courier New" w:eastAsia="Times New Roman" w:hAnsi="Courier New" w:cs="Courier New"/>
-                <w:color w:val="000000"/>
-                <w:sz w:val="20"/>
-                <w:szCs w:val="20"/>
-                <w:lang w:eastAsia="es-MX"/>
-              </w:rPr>
-            </w:pPr>
-            <w:r>
-              <w:rPr>
-                <w:rFonts w:ascii="Courier New" w:eastAsia="Times New Roman" w:hAnsi="Courier New" w:cs="Courier New"/>
-                <w:color w:val="000000"/>
-                <w:sz w:val="20"/>
-                <w:szCs w:val="20"/>
-                <w:lang w:eastAsia="es-MX"/>
-              </w:rPr>
-              <w:t>{</w:t>
-            </w:r>
-          </w:p>
-          <w:p>
-            <w:pPr>
-              <w:spacing w:after="75"/>
-              <w:rPr>
-                <w:rFonts w:ascii="Courier New" w:eastAsia="Times New Roman" w:hAnsi="Courier New" w:cs="Courier New"/>
-                <w:color w:val="000000"/>
-                <w:sz w:val="20"/>
-                <w:szCs w:val="20"/>
-                <w:lang w:eastAsia="es-MX"/>
-              </w:rPr>
-            </w:pPr>
-            <w:r>
-              <w:rPr>
-                <w:rFonts w:ascii="Courier New" w:eastAsia="Times New Roman" w:hAnsi="Courier New" w:cs="Courier New"/>
-                <w:color w:val="CE7B00"/>
-                <w:sz w:val="20"/>
-                <w:szCs w:val="20"/>
-                <w:lang w:eastAsia="es-MX"/>
-              </w:rPr>
-              <w:t>Content</w:t>
-            </w:r>
-            <w:r>
-              <w:rPr>
-                <w:rFonts w:ascii="Courier New" w:eastAsia="Times New Roman" w:hAnsi="Courier New" w:cs="Courier New"/>
-                <w:color w:val="000000"/>
-                <w:sz w:val="20"/>
-                <w:szCs w:val="20"/>
-                <w:lang w:eastAsia="es-MX"/>
-              </w:rPr>
-              <w:t>: </w:t>
-            </w:r>
-            <w:r>
-              <w:rPr>
-                <w:rFonts w:ascii="Courier New" w:eastAsia="Times New Roman" w:hAnsi="Courier New" w:cs="Courier New"/>
-                <w:color w:val="770088"/>
-                <w:sz w:val="20"/>
-                <w:szCs w:val="20"/>
-                <w:lang w:eastAsia="es-MX"/>
-              </w:rPr>
-              <w:t>null</w:t>
-            </w:r>
-          </w:p>
-          <w:p>
-            <w:pPr>
-              <w:spacing w:after="75"/>
-              <w:rPr>
-                <w:rFonts w:ascii="Courier New" w:eastAsia="Times New Roman" w:hAnsi="Courier New" w:cs="Courier New"/>
-                <w:color w:val="000000"/>
-                <w:sz w:val="20"/>
-                <w:szCs w:val="20"/>
-                <w:lang w:eastAsia="es-MX"/>
-              </w:rPr>
-            </w:pPr>
-            <w:r>
-              <w:rPr>
-                <w:rFonts w:ascii="Courier New" w:eastAsia="Times New Roman" w:hAnsi="Courier New" w:cs="Courier New"/>
-                <w:color w:val="CE7B00"/>
-                <w:sz w:val="20"/>
-                <w:szCs w:val="20"/>
-                <w:lang w:eastAsia="es-MX"/>
-              </w:rPr>
-              <w:t>Message</w:t>
-            </w:r>
-            <w:r>
-              <w:rPr>
-                <w:rFonts w:ascii="Courier New" w:eastAsia="Times New Roman" w:hAnsi="Courier New" w:cs="Courier New"/>
-                <w:color w:val="000000"/>
-                <w:sz w:val="20"/>
-                <w:szCs w:val="20"/>
-                <w:lang w:eastAsia="es-MX"/>
-              </w:rPr>
-              <w:t>: </w:t>
-            </w:r>
-            <w:r>
-              <w:rPr>
-                <w:rFonts w:ascii="Courier New" w:eastAsia="Times New Roman" w:hAnsi="Courier New" w:cs="Courier New"/>
-                <w:color w:val="770088"/>
-                <w:sz w:val="20"/>
-                <w:szCs w:val="20"/>
-                <w:lang w:eastAsia="es-MX"/>
-              </w:rPr>
-              <w:t>null</w:t>
-            </w:r>
-          </w:p>
-          <w:p>
-            <w:pPr>
-              <w:spacing w:after="75"/>
-              <w:rPr>
-                <w:rFonts w:ascii="Courier New" w:eastAsia="Times New Roman" w:hAnsi="Courier New" w:cs="Courier New"/>
-                <w:color w:val="000000"/>
-                <w:sz w:val="20"/>
-                <w:szCs w:val="20"/>
-                <w:lang w:eastAsia="es-MX"/>
-              </w:rPr>
-            </w:pPr>
-            <w:r>
-              <w:rPr>
-                <w:rFonts w:ascii="Courier New" w:eastAsia="Times New Roman" w:hAnsi="Courier New" w:cs="Courier New"/>
-                <w:color w:val="CE7B00"/>
-                <w:sz w:val="20"/>
-                <w:szCs w:val="20"/>
-                <w:lang w:eastAsia="es-MX"/>
-              </w:rPr>
-              <w:t>Success</w:t>
-            </w:r>
-            <w:r>
-              <w:rPr>
-                <w:rFonts w:ascii="Courier New" w:eastAsia="Times New Roman" w:hAnsi="Courier New" w:cs="Courier New"/>
-                <w:color w:val="000000"/>
-                <w:sz w:val="20"/>
-                <w:szCs w:val="20"/>
-                <w:lang w:eastAsia="es-MX"/>
-              </w:rPr>
-              <w:t>: </w:t>
-            </w:r>
-            <w:r>
-              <w:rPr>
-                <w:rFonts w:ascii="Courier New" w:eastAsia="Times New Roman" w:hAnsi="Courier New" w:cs="Courier New"/>
-                <w:color w:val="770088"/>
-                <w:sz w:val="20"/>
-                <w:szCs w:val="20"/>
-                <w:lang w:eastAsia="es-MX"/>
-              </w:rPr>
-              <w:t>true</w:t>
-            </w:r>
-          </w:p>
-          <w:p>
-            <w:pPr>
-              <w:rPr>
-                <w:rFonts w:ascii="Courier New" w:eastAsia="Times New Roman" w:hAnsi="Courier New" w:cs="Courier New"/>
-                <w:color w:val="000000"/>
-                <w:sz w:val="20"/>
-                <w:szCs w:val="20"/>
-                <w:lang w:val="es-MX" w:eastAsia="es-MX"/>
-              </w:rPr>
-            </w:pPr>
-            <w:r>
-              <w:rPr>
-                <w:rFonts w:ascii="Courier New" w:eastAsia="Times New Roman" w:hAnsi="Courier New" w:cs="Courier New"/>
-                <w:color w:val="000000"/>
-                <w:sz w:val="20"/>
-                <w:szCs w:val="20"/>
-                <w:lang w:val="es-MX" w:eastAsia="es-MX"/>
-              </w:rPr>
-              <w:t>}</w:t>
-            </w:r>
-          </w:p>
-          <w:p>
-            <w:pPr>
-              <w:tabs>
-                <w:tab w:val="left" w:pos="480"/>
-                <w:tab w:val="center" w:pos="1136"/>
-              </w:tabs>
-              <w:rPr>
-                <w:rFonts w:ascii="Arial" w:hAnsi="Arial" w:cs="Arial"/>
-              </w:rPr>
-            </w:pPr>
-          </w:p>
-        </w:tc>
-      </w:tr>
-    </w:tbl>
-    <w:p>
-      <w:pPr>
-        <w:spacing w:after="0" w:line="240" w:lineRule="auto"/>
-      </w:pPr>
-    </w:p>
-    <w:p>
-      <w:pPr>
-        <w:rPr>
-          <w:rFonts w:ascii="Arial" w:hAnsi="Arial" w:cs="Arial"/>
-          <w:b/>
-        </w:rPr>
-      </w:pPr>
-      <w:r>
-        <w:rPr>
-          <w:rFonts w:ascii="Arial" w:hAnsi="Arial" w:cs="Arial"/>
-          <w:b/>
-        </w:rPr>
-        <w:t>Error codes :</w:t>
-      </w:r>
-    </w:p>
-    <w:tbl>
-      <w:tblPr>
-        <w:tblStyle w:val="Listaclara-nfasis1"/>
-        <w:tblW w:w="0" w:type="auto"/>
-        <w:tblBorders>
-          <w:top w:val="single" w:sz="4" w:space="0" w:color="auto"/>
-          <w:left w:val="single" w:sz="4" w:space="0" w:color="auto"/>
-          <w:bottom w:val="single" w:sz="4" w:space="0" w:color="auto"/>
-          <w:right w:val="single" w:sz="4" w:space="0" w:color="auto"/>
-          <w:insideH w:val="single" w:sz="4" w:space="0" w:color="auto"/>
-          <w:insideV w:val="single" w:sz="4" w:space="0" w:color="auto"/>
-        </w:tblBorders>
-        <w:tblLook w:val="04A0" w:firstRow="1" w:lastRow="0" w:firstColumn="1" w:lastColumn="0" w:noHBand="0" w:noVBand="1"/>
-      </w:tblPr>
-      <w:tblGrid>
-        <w:gridCol w:w="3857"/>
-        <w:gridCol w:w="5638"/>
-      </w:tblGrid>
-      <w:tr>
-        <w:trPr>
-          <w:cnfStyle w:val="100000000000" w:firstRow="1" w:lastRow="0" w:firstColumn="0" w:lastColumn="0" w:oddVBand="0" w:evenVBand="0" w:oddHBand="0" w:evenHBand="0" w:firstRowFirstColumn="0" w:firstRowLastColumn="0" w:lastRowFirstColumn="0" w:lastRowLastColumn="0"/>
-          <w:trHeight w:val="270"/>
-        </w:trPr>
-        <w:tc>
-          <w:tcPr>
-            <w:cnfStyle w:val="001000000000" w:firstRow="0" w:lastRow="0" w:firstColumn="1" w:lastColumn="0" w:oddVBand="0" w:evenVBand="0" w:oddHBand="0" w:evenHBand="0" w:firstRowFirstColumn="0" w:firstRowLastColumn="0" w:lastRowFirstColumn="0" w:lastRowLastColumn="0"/>
-            <w:tcW w:w="3857" w:type="dxa"/>
-            <w:hideMark/>
-          </w:tcPr>
-          <w:p>
-            <w:pPr>
-              <w:tabs>
-                <w:tab w:val="center" w:pos="1778"/>
-                <w:tab w:val="left" w:pos="2640"/>
-              </w:tabs>
-              <w:rPr>
-                <w:rFonts w:ascii="Arial" w:hAnsi="Arial" w:cs="Arial"/>
-                <w:sz w:val="24"/>
-                <w:szCs w:val="24"/>
-                <w:lang w:val="fr-FR" w:eastAsia="fr-FR"/>
-              </w:rPr>
-            </w:pPr>
-            <w:r>
-              <w:rPr>
-                <w:rFonts w:ascii="Arial" w:hAnsi="Arial" w:cs="Arial"/>
-                <w:b w:val="0"/>
-              </w:rPr>
-              <w:tab/>
-              <w:t>Code</w:t>
-            </w:r>
-            <w:r>
-              <w:rPr>
-                <w:rFonts w:ascii="Arial" w:hAnsi="Arial" w:cs="Arial"/>
-                <w:b w:val="0"/>
-              </w:rPr>
-              <w:tab/>
-            </w:r>
-          </w:p>
-        </w:tc>
-        <w:tc>
-          <w:tcPr>
-            <w:tcW w:w="5638" w:type="dxa"/>
-            <w:hideMark/>
-          </w:tcPr>
-          <w:p>
-            <w:pPr>
-              <w:jc w:val="center"/>
-              <w:cnfStyle w:val="100000000000" w:firstRow="1" w:lastRow="0" w:firstColumn="0" w:lastColumn="0" w:oddVBand="0" w:evenVBand="0" w:oddHBand="0" w:evenHBand="0" w:firstRowFirstColumn="0" w:firstRowLastColumn="0" w:lastRowFirstColumn="0" w:lastRowLastColumn="0"/>
-              <w:rPr>
-                <w:rFonts w:ascii="Arial" w:hAnsi="Arial" w:cs="Arial"/>
-                <w:sz w:val="24"/>
-                <w:szCs w:val="24"/>
-                <w:lang w:val="fr-FR" w:eastAsia="fr-FR"/>
-              </w:rPr>
-            </w:pPr>
-            <w:r>
-              <w:rPr>
-                <w:rFonts w:ascii="Arial" w:hAnsi="Arial" w:cs="Arial"/>
-                <w:b w:val="0"/>
-              </w:rPr>
-              <w:t>Information</w:t>
-            </w:r>
-          </w:p>
-        </w:tc>
-      </w:tr>
-      <w:tr>
-        <w:trPr>
-          <w:cnfStyle w:val="000000100000" w:firstRow="0" w:lastRow="0" w:firstColumn="0" w:lastColumn="0" w:oddVBand="0" w:evenVBand="0" w:oddHBand="1" w:evenHBand="0" w:firstRowFirstColumn="0" w:firstRowLastColumn="0" w:lastRowFirstColumn="0" w:lastRowLastColumn="0"/>
-          <w:trHeight w:val="224"/>
-        </w:trPr>
-        <w:tc>
-          <w:tcPr>
-            <w:cnfStyle w:val="001000000000" w:firstRow="0" w:lastRow="0" w:firstColumn="1" w:lastColumn="0" w:oddVBand="0" w:evenVBand="0" w:oddHBand="0" w:evenHBand="0" w:firstRowFirstColumn="0" w:firstRowLastColumn="0" w:lastRowFirstColumn="0" w:lastRowLastColumn="0"/>
-            <w:tcW w:w="3857" w:type="dxa"/>
-            <w:tcBorders>
-              <w:top w:val="none" w:sz="0" w:space="0" w:color="auto"/>
-              <w:left w:val="none" w:sz="0" w:space="0" w:color="auto"/>
-              <w:bottom w:val="none" w:sz="0" w:space="0" w:color="auto"/>
-            </w:tcBorders>
-            <w:hideMark/>
-          </w:tcPr>
-          <w:p>
-            <w:pPr>
-              <w:tabs>
-                <w:tab w:val="left" w:pos="1230"/>
-                <w:tab w:val="left" w:pos="2115"/>
-                <w:tab w:val="left" w:pos="2520"/>
-                <w:tab w:val="right" w:pos="3556"/>
-                <w:tab w:val="right" w:pos="4395"/>
-              </w:tabs>
-              <w:rPr>
-                <w:rFonts w:ascii="Arial" w:hAnsi="Arial" w:cs="Arial"/>
-                <w:sz w:val="20"/>
-                <w:szCs w:val="20"/>
-                <w:lang w:eastAsia="fr-FR"/>
-              </w:rPr>
-            </w:pPr>
-            <w:r>
-              <w:rPr>
-                <w:rFonts w:ascii="Arial" w:hAnsi="Arial" w:cs="Arial"/>
-                <w:sz w:val="20"/>
-                <w:szCs w:val="20"/>
-              </w:rPr>
-              <w:tab/>
-            </w:r>
-            <w:r>
-              <w:rPr>
-                <w:rFonts w:ascii="Arial" w:hAnsi="Arial" w:cs="Arial"/>
-                <w:sz w:val="20"/>
-                <w:szCs w:val="20"/>
-              </w:rPr>
-              <w:tab/>
-            </w:r>
-            <w:r>
-              <w:rPr>
-                <w:rFonts w:ascii="Arial" w:hAnsi="Arial" w:cs="Arial"/>
-                <w:sz w:val="20"/>
-                <w:szCs w:val="20"/>
-              </w:rPr>
-              <w:tab/>
-            </w:r>
-            <w:r>
-              <w:rPr>
-                <w:rFonts w:ascii="Arial" w:hAnsi="Arial" w:cs="Arial"/>
-                <w:sz w:val="20"/>
-                <w:szCs w:val="20"/>
-              </w:rPr>
-              <w:tab/>
-            </w:r>
-          </w:p>
-        </w:tc>
-        <w:tc>
-          <w:tcPr>
-            <w:tcW w:w="5638" w:type="dxa"/>
-            <w:tcBorders>
-              <w:top w:val="none" w:sz="0" w:space="0" w:color="auto"/>
-              <w:bottom w:val="none" w:sz="0" w:space="0" w:color="auto"/>
-              <w:right w:val="none" w:sz="0" w:space="0" w:color="auto"/>
-            </w:tcBorders>
-            <w:hideMark/>
-          </w:tcPr>
-          <w:p>
-            <w:pPr>
-              <w:cnfStyle w:val="000000100000" w:firstRow="0" w:lastRow="0" w:firstColumn="0" w:lastColumn="0" w:oddVBand="0" w:evenVBand="0" w:oddHBand="1" w:evenHBand="0" w:firstRowFirstColumn="0" w:firstRowLastColumn="0" w:lastRowFirstColumn="0" w:lastRowLastColumn="0"/>
-              <w:rPr>
-                <w:rFonts w:ascii="Arial" w:hAnsi="Arial" w:cs="Arial"/>
-                <w:sz w:val="20"/>
-                <w:szCs w:val="20"/>
-                <w:lang w:eastAsia="fr-FR"/>
-              </w:rPr>
-            </w:pPr>
-          </w:p>
-        </w:tc>
-      </w:tr>
-    </w:tbl>
-    <w:p>
-      <w:pPr>
-        <w:rPr>
-          <w:rFonts w:ascii="Arial" w:hAnsi="Arial" w:cs="Arial"/>
-          <w:b/>
-          <w:lang w:eastAsia="fr-FR"/>
-        </w:rPr>
-      </w:pPr>
-    </w:p>
-    <w:p>
-      <w:pPr>
-        <w:rPr>
-          <w:b/>
-          <w:u w:val="single"/>
-        </w:rPr>
-      </w:pPr>
-      <w:r>
-        <w:rPr>
-          <w:b/>
-          <w:u w:val="single"/>
-        </w:rPr>
-        <w:br w:type="page"/>
-      </w:r>
-    </w:p>
-    <w:p>
-      <w:pPr>
-        <w:pStyle w:val="Ttulo2"/>
-        <w:numPr>
-          <w:ilvl w:val="0"/>
-          <w:numId w:val="21"/>
-        </w:numPr>
-      </w:pPr>
-      <w:bookmarkStart w:id="3" w:name="_Toc377391861"/>
-      <w:r>
-        <w:lastRenderedPageBreak/>
-        <w:t>RegisterDevice</w:t>
-      </w:r>
-      <w:bookmarkEnd w:id="3"/>
-    </w:p>
-    <w:p>
-      <w:pPr>
-        <w:spacing w:after="0" w:line="240" w:lineRule="auto"/>
-        <w:rPr>
-          <w:b/>
-          <w:u w:val="single"/>
-          <w:lang w:val="es-MX"/>
-        </w:rPr>
-      </w:pPr>
-      <w:r>
-        <w:rPr>
-          <w:b/>
-          <w:u w:val="single"/>
-          <w:lang w:val="es-MX"/>
-        </w:rPr>
-        <w:t xml:space="preserve">Description:  </w:t>
-      </w:r>
-      <w:r>
-        <w:rPr>
-          <w:lang w:val="es-MX"/>
-        </w:rPr>
-        <w:t>Registra un dispositivo dentro de la plataforma.</w:t>
-      </w:r>
-    </w:p>
-    <w:p>
-      <w:pPr>
-        <w:spacing w:after="0" w:line="240" w:lineRule="auto"/>
-      </w:pPr>
-      <w:r>
-        <w:t xml:space="preserve">Url: </w:t>
-      </w:r>
-      <w:hyperlink r:id="rId10" w:history="1">
-        <w:r>
-          <w:rPr>
-            <w:rStyle w:val="Hipervnculo"/>
-          </w:rPr>
-          <w:t>http://localhost:4666/ElijaWebServices.svc/DeviceRegistration/</w:t>
-        </w:r>
-      </w:hyperlink>
-      <w:r>
-        <w:t xml:space="preserve"> </w:t>
-      </w:r>
-    </w:p>
-    <w:p>
-      <w:pPr>
-        <w:spacing w:after="0" w:line="240" w:lineRule="auto"/>
-      </w:pPr>
-      <w:r>
-        <w:t>Method:</w:t>
-      </w:r>
-      <w:r>
-        <w:t xml:space="preserve"> POST</w:t>
-      </w:r>
-    </w:p>
-    <w:p>
-      <w:pPr>
-        <w:spacing w:after="0" w:line="240" w:lineRule="auto"/>
-      </w:pPr>
-      <w:r>
-        <w:t>Content-type: application/</w:t>
-      </w:r>
-      <w:r>
-        <w:t>json</w:t>
-      </w:r>
-    </w:p>
-    <w:p>
-      <w:pPr>
-        <w:spacing w:after="0" w:line="240" w:lineRule="auto"/>
-      </w:pPr>
-    </w:p>
-    <w:tbl>
-      <w:tblPr>
-        <w:tblStyle w:val="Listaclara-nfasis1"/>
-        <w:tblW w:w="0" w:type="auto"/>
-        <w:tblBorders>
-          <w:top w:val="single" w:sz="4" w:space="0" w:color="auto"/>
-          <w:left w:val="single" w:sz="4" w:space="0" w:color="auto"/>
-          <w:bottom w:val="single" w:sz="4" w:space="0" w:color="auto"/>
-          <w:right w:val="single" w:sz="4" w:space="0" w:color="auto"/>
-          <w:insideH w:val="single" w:sz="4" w:space="0" w:color="auto"/>
-          <w:insideV w:val="single" w:sz="4" w:space="0" w:color="auto"/>
-        </w:tblBorders>
-        <w:tblLook w:val="04A0" w:firstRow="1" w:lastRow="0" w:firstColumn="1" w:lastColumn="0" w:noHBand="0" w:noVBand="1"/>
-      </w:tblPr>
-      <w:tblGrid>
-        <w:gridCol w:w="3173"/>
-        <w:gridCol w:w="3157"/>
-        <w:gridCol w:w="3169"/>
-      </w:tblGrid>
-      <w:tr>
-        <w:trPr>
-          <w:cnfStyle w:val="100000000000" w:firstRow="1" w:lastRow="0" w:firstColumn="0" w:lastColumn="0" w:oddVBand="0" w:evenVBand="0" w:oddHBand="0" w:evenHBand="0" w:firstRowFirstColumn="0" w:firstRowLastColumn="0" w:lastRowFirstColumn="0" w:lastRowLastColumn="0"/>
-          <w:trHeight w:val="316"/>
-        </w:trPr>
-        <w:tc>
-          <w:tcPr>
-            <w:cnfStyle w:val="001000000000" w:firstRow="0" w:lastRow="0" w:firstColumn="1" w:lastColumn="0" w:oddVBand="0" w:evenVBand="0" w:oddHBand="0" w:evenHBand="0" w:firstRowFirstColumn="0" w:firstRowLastColumn="0" w:lastRowFirstColumn="0" w:lastRowLastColumn="0"/>
-            <w:tcW w:w="3173" w:type="dxa"/>
-          </w:tcPr>
-          <w:p>
-            <w:r>
-              <w:t>Header</w:t>
-            </w:r>
-          </w:p>
-        </w:tc>
-        <w:tc>
-          <w:tcPr>
-            <w:tcW w:w="3157" w:type="dxa"/>
-          </w:tcPr>
-          <w:p>
-            <w:pPr>
-              <w:cnfStyle w:val="100000000000" w:firstRow="1" w:lastRow="0" w:firstColumn="0" w:lastColumn="0" w:oddVBand="0" w:evenVBand="0" w:oddHBand="0" w:evenHBand="0" w:firstRowFirstColumn="0" w:firstRowLastColumn="0" w:lastRowFirstColumn="0" w:lastRowLastColumn="0"/>
-            </w:pPr>
-            <w:r>
-              <w:t>Type</w:t>
-            </w:r>
-          </w:p>
-        </w:tc>
-        <w:tc>
-          <w:tcPr>
-            <w:tcW w:w="3169" w:type="dxa"/>
-          </w:tcPr>
-          <w:p>
-            <w:pPr>
-              <w:cnfStyle w:val="100000000000" w:firstRow="1" w:lastRow="0" w:firstColumn="0" w:lastColumn="0" w:oddVBand="0" w:evenVBand="0" w:oddHBand="0" w:evenHBand="0" w:firstRowFirstColumn="0" w:firstRowLastColumn="0" w:lastRowFirstColumn="0" w:lastRowLastColumn="0"/>
-            </w:pPr>
-            <w:r>
-              <w:t>Information</w:t>
-            </w:r>
-          </w:p>
-        </w:tc>
-      </w:tr>
-      <w:tr>
-        <w:trPr>
-          <w:cnfStyle w:val="000000100000" w:firstRow="0" w:lastRow="0" w:firstColumn="0" w:lastColumn="0" w:oddVBand="0" w:evenVBand="0" w:oddHBand="1" w:evenHBand="0" w:firstRowFirstColumn="0" w:firstRowLastColumn="0" w:lastRowFirstColumn="0" w:lastRowLastColumn="0"/>
-          <w:trHeight w:val="232"/>
-        </w:trPr>
-        <w:tc>
-          <w:tcPr>
-            <w:cnfStyle w:val="001000000000" w:firstRow="0" w:lastRow="0" w:firstColumn="1" w:lastColumn="0" w:oddVBand="0" w:evenVBand="0" w:oddHBand="0" w:evenHBand="0" w:firstRowFirstColumn="0" w:firstRowLastColumn="0" w:lastRowFirstColumn="0" w:lastRowLastColumn="0"/>
-            <w:tcW w:w="3173" w:type="dxa"/>
-            <w:tcBorders>
-              <w:top w:val="none" w:sz="0" w:space="0" w:color="auto"/>
-              <w:left w:val="none" w:sz="0" w:space="0" w:color="auto"/>
-              <w:bottom w:val="none" w:sz="0" w:space="0" w:color="auto"/>
-            </w:tcBorders>
-          </w:tcPr>
-          <w:p/>
-        </w:tc>
-        <w:tc>
-          <w:tcPr>
-            <w:tcW w:w="3157" w:type="dxa"/>
-            <w:tcBorders>
-              <w:top w:val="none" w:sz="0" w:space="0" w:color="auto"/>
-              <w:bottom w:val="none" w:sz="0" w:space="0" w:color="auto"/>
-            </w:tcBorders>
-          </w:tcPr>
-          <w:p>
-            <w:pPr>
-              <w:cnfStyle w:val="000000100000" w:firstRow="0" w:lastRow="0" w:firstColumn="0" w:lastColumn="0" w:oddVBand="0" w:evenVBand="0" w:oddHBand="1" w:evenHBand="0" w:firstRowFirstColumn="0" w:firstRowLastColumn="0" w:lastRowFirstColumn="0" w:lastRowLastColumn="0"/>
-            </w:pPr>
-          </w:p>
-        </w:tc>
-        <w:tc>
-          <w:tcPr>
-            <w:tcW w:w="3169" w:type="dxa"/>
-            <w:tcBorders>
-              <w:top w:val="none" w:sz="0" w:space="0" w:color="auto"/>
-              <w:bottom w:val="none" w:sz="0" w:space="0" w:color="auto"/>
-              <w:right w:val="none" w:sz="0" w:space="0" w:color="auto"/>
-            </w:tcBorders>
-          </w:tcPr>
-          <w:p>
-            <w:pPr>
-              <w:cnfStyle w:val="000000100000" w:firstRow="0" w:lastRow="0" w:firstColumn="0" w:lastColumn="0" w:oddVBand="0" w:evenVBand="0" w:oddHBand="1" w:evenHBand="0" w:firstRowFirstColumn="0" w:firstRowLastColumn="0" w:lastRowFirstColumn="0" w:lastRowLastColumn="0"/>
-            </w:pPr>
-          </w:p>
-        </w:tc>
-      </w:tr>
-    </w:tbl>
-    <w:p>
-      <w:pPr>
-        <w:spacing w:after="0" w:line="240" w:lineRule="auto"/>
-      </w:pPr>
-    </w:p>
-    <w:p>
-      <w:pPr>
-        <w:spacing w:after="0" w:line="240" w:lineRule="auto"/>
-      </w:pPr>
-    </w:p>
-    <w:tbl>
-      <w:tblPr>
-        <w:tblStyle w:val="Listaclara-nfasis1"/>
-        <w:tblW w:w="0" w:type="auto"/>
-        <w:tblBorders>
-          <w:top w:val="single" w:sz="4" w:space="0" w:color="auto"/>
-          <w:left w:val="single" w:sz="4" w:space="0" w:color="auto"/>
-          <w:bottom w:val="single" w:sz="4" w:space="0" w:color="auto"/>
-          <w:right w:val="single" w:sz="4" w:space="0" w:color="auto"/>
-          <w:insideH w:val="single" w:sz="4" w:space="0" w:color="auto"/>
-          <w:insideV w:val="single" w:sz="4" w:space="0" w:color="auto"/>
-        </w:tblBorders>
-        <w:tblLook w:val="04A0" w:firstRow="1" w:lastRow="0" w:firstColumn="1" w:lastColumn="0" w:noHBand="0" w:noVBand="1"/>
-      </w:tblPr>
-      <w:tblGrid>
-        <w:gridCol w:w="3166"/>
-        <w:gridCol w:w="3167"/>
-        <w:gridCol w:w="3167"/>
-      </w:tblGrid>
-      <w:tr>
-        <w:trPr>
-          <w:cnfStyle w:val="100000000000" w:firstRow="1" w:lastRow="0" w:firstColumn="0" w:lastColumn="0" w:oddVBand="0" w:evenVBand="0" w:oddHBand="0" w:evenHBand="0" w:firstRowFirstColumn="0" w:firstRowLastColumn="0" w:lastRowFirstColumn="0" w:lastRowLastColumn="0"/>
-        </w:trPr>
-        <w:tc>
-          <w:tcPr>
-            <w:cnfStyle w:val="001000000000" w:firstRow="0" w:lastRow="0" w:firstColumn="1" w:lastColumn="0" w:oddVBand="0" w:evenVBand="0" w:oddHBand="0" w:evenHBand="0" w:firstRowFirstColumn="0" w:firstRowLastColumn="0" w:lastRowFirstColumn="0" w:lastRowLastColumn="0"/>
-            <w:tcW w:w="3166" w:type="dxa"/>
-          </w:tcPr>
-          <w:p>
-            <w:r>
-              <w:t>Parameter</w:t>
-            </w:r>
-          </w:p>
-        </w:tc>
-        <w:tc>
-          <w:tcPr>
-            <w:tcW w:w="3167" w:type="dxa"/>
-          </w:tcPr>
-          <w:p>
-            <w:pPr>
-              <w:cnfStyle w:val="100000000000" w:firstRow="1" w:lastRow="0" w:firstColumn="0" w:lastColumn="0" w:oddVBand="0" w:evenVBand="0" w:oddHBand="0" w:evenHBand="0" w:firstRowFirstColumn="0" w:firstRowLastColumn="0" w:lastRowFirstColumn="0" w:lastRowLastColumn="0"/>
-            </w:pPr>
-            <w:r>
-              <w:t>Type</w:t>
-            </w:r>
-          </w:p>
-        </w:tc>
-        <w:tc>
-          <w:tcPr>
-            <w:tcW w:w="3167" w:type="dxa"/>
-          </w:tcPr>
-          <w:p>
-            <w:pPr>
-              <w:cnfStyle w:val="100000000000" w:firstRow="1" w:lastRow="0" w:firstColumn="0" w:lastColumn="0" w:oddVBand="0" w:evenVBand="0" w:oddHBand="0" w:evenHBand="0" w:firstRowFirstColumn="0" w:firstRowLastColumn="0" w:lastRowFirstColumn="0" w:lastRowLastColumn="0"/>
-            </w:pPr>
-            <w:r>
-              <w:t>Information</w:t>
-            </w:r>
-          </w:p>
-        </w:tc>
-      </w:tr>
-      <w:tr>
-        <w:trPr>
-          <w:cnfStyle w:val="000000100000" w:firstRow="0" w:lastRow="0" w:firstColumn="0" w:lastColumn="0" w:oddVBand="0" w:evenVBand="0" w:oddHBand="1" w:evenHBand="0" w:firstRowFirstColumn="0" w:firstRowLastColumn="0" w:lastRowFirstColumn="0" w:lastRowLastColumn="0"/>
-        </w:trPr>
-        <w:tc>
-          <w:tcPr>
-            <w:cnfStyle w:val="001000000000" w:firstRow="0" w:lastRow="0" w:firstColumn="1" w:lastColumn="0" w:oddVBand="0" w:evenVBand="0" w:oddHBand="0" w:evenHBand="0" w:firstRowFirstColumn="0" w:firstRowLastColumn="0" w:lastRowFirstColumn="0" w:lastRowLastColumn="0"/>
-            <w:tcW w:w="3166" w:type="dxa"/>
-            <w:tcBorders>
-              <w:top w:val="none" w:sz="0" w:space="0" w:color="auto"/>
-              <w:left w:val="none" w:sz="0" w:space="0" w:color="auto"/>
-              <w:bottom w:val="none" w:sz="0" w:space="0" w:color="auto"/>
-            </w:tcBorders>
-          </w:tcPr>
-          <w:p>
-            <w:r>
-              <w:t>Imei</w:t>
-            </w:r>
-          </w:p>
-        </w:tc>
-        <w:tc>
-          <w:tcPr>
-            <w:tcW w:w="3167" w:type="dxa"/>
-            <w:tcBorders>
-              <w:top w:val="none" w:sz="0" w:space="0" w:color="auto"/>
-              <w:bottom w:val="none" w:sz="0" w:space="0" w:color="auto"/>
-            </w:tcBorders>
-          </w:tcPr>
-          <w:p>
-            <w:pPr>
-              <w:cnfStyle w:val="000000100000" w:firstRow="0" w:lastRow="0" w:firstColumn="0" w:lastColumn="0" w:oddVBand="0" w:evenVBand="0" w:oddHBand="1" w:evenHBand="0" w:firstRowFirstColumn="0" w:firstRowLastColumn="0" w:lastRowFirstColumn="0" w:lastRowLastColumn="0"/>
-            </w:pPr>
-            <w:r>
-              <w:t>String</w:t>
-            </w:r>
-          </w:p>
-        </w:tc>
-        <w:tc>
-          <w:tcPr>
-            <w:tcW w:w="3167" w:type="dxa"/>
-            <w:tcBorders>
-              <w:top w:val="none" w:sz="0" w:space="0" w:color="auto"/>
-              <w:bottom w:val="none" w:sz="0" w:space="0" w:color="auto"/>
-              <w:right w:val="none" w:sz="0" w:space="0" w:color="auto"/>
-            </w:tcBorders>
-          </w:tcPr>
-          <w:p>
-            <w:pPr>
-              <w:cnfStyle w:val="000000100000" w:firstRow="0" w:lastRow="0" w:firstColumn="0" w:lastColumn="0" w:oddVBand="0" w:evenVBand="0" w:oddHBand="1" w:evenHBand="0" w:firstRowFirstColumn="0" w:firstRowLastColumn="0" w:lastRowFirstColumn="0" w:lastRowLastColumn="0"/>
-            </w:pPr>
-            <w:r>
-              <w:t>Identificador del dispositivo.</w:t>
-            </w:r>
-          </w:p>
-        </w:tc>
-      </w:tr>
-      <w:tr>
-        <w:tc>
-          <w:tcPr>
-            <w:cnfStyle w:val="001000000000" w:firstRow="0" w:lastRow="0" w:firstColumn="1" w:lastColumn="0" w:oddVBand="0" w:evenVBand="0" w:oddHBand="0" w:evenHBand="0" w:firstRowFirstColumn="0" w:firstRowLastColumn="0" w:lastRowFirstColumn="0" w:lastRowLastColumn="0"/>
-            <w:tcW w:w="3166" w:type="dxa"/>
-          </w:tcPr>
-          <w:p>
-            <w:r>
-              <w:t>Brand</w:t>
-            </w:r>
-          </w:p>
-        </w:tc>
-        <w:tc>
-          <w:tcPr>
-            <w:tcW w:w="3167" w:type="dxa"/>
-          </w:tcPr>
-          <w:p>
-            <w:pPr>
-              <w:cnfStyle w:val="000000000000" w:firstRow="0" w:lastRow="0" w:firstColumn="0" w:lastColumn="0" w:oddVBand="0" w:evenVBand="0" w:oddHBand="0" w:evenHBand="0" w:firstRowFirstColumn="0" w:firstRowLastColumn="0" w:lastRowFirstColumn="0" w:lastRowLastColumn="0"/>
-            </w:pPr>
-            <w:r>
-              <w:t>String</w:t>
-            </w:r>
-          </w:p>
-        </w:tc>
-        <w:tc>
-          <w:tcPr>
-            <w:tcW w:w="3167" w:type="dxa"/>
-          </w:tcPr>
-          <w:p>
-            <w:pPr>
-              <w:cnfStyle w:val="000000000000" w:firstRow="0" w:lastRow="0" w:firstColumn="0" w:lastColumn="0" w:oddVBand="0" w:evenVBand="0" w:oddHBand="0" w:evenHBand="0" w:firstRowFirstColumn="0" w:firstRowLastColumn="0" w:lastRowFirstColumn="0" w:lastRowLastColumn="0"/>
-            </w:pPr>
-            <w:r>
-              <w:t>Marca del dispositivo</w:t>
-            </w:r>
-          </w:p>
-        </w:tc>
-      </w:tr>
-      <w:tr>
-        <w:trPr>
-          <w:cnfStyle w:val="000000100000" w:firstRow="0" w:lastRow="0" w:firstColumn="0" w:lastColumn="0" w:oddVBand="0" w:evenVBand="0" w:oddHBand="1" w:evenHBand="0" w:firstRowFirstColumn="0" w:firstRowLastColumn="0" w:lastRowFirstColumn="0" w:lastRowLastColumn="0"/>
-        </w:trPr>
-        <w:tc>
-          <w:tcPr>
-            <w:cnfStyle w:val="001000000000" w:firstRow="0" w:lastRow="0" w:firstColumn="1" w:lastColumn="0" w:oddVBand="0" w:evenVBand="0" w:oddHBand="0" w:evenHBand="0" w:firstRowFirstColumn="0" w:firstRowLastColumn="0" w:lastRowFirstColumn="0" w:lastRowLastColumn="0"/>
-            <w:tcW w:w="3166" w:type="dxa"/>
-          </w:tcPr>
-          <w:p>
-            <w:r>
-              <w:t>DeviceName</w:t>
-            </w:r>
-          </w:p>
-        </w:tc>
-        <w:tc>
-          <w:tcPr>
-            <w:tcW w:w="3167" w:type="dxa"/>
-          </w:tcPr>
-          <w:p>
-            <w:pPr>
-              <w:cnfStyle w:val="000000100000" w:firstRow="0" w:lastRow="0" w:firstColumn="0" w:lastColumn="0" w:oddVBand="0" w:evenVBand="0" w:oddHBand="1" w:evenHBand="0" w:firstRowFirstColumn="0" w:firstRowLastColumn="0" w:lastRowFirstColumn="0" w:lastRowLastColumn="0"/>
-            </w:pPr>
-            <w:r>
-              <w:t>String</w:t>
-            </w:r>
-          </w:p>
-        </w:tc>
-        <w:tc>
-          <w:tcPr>
-            <w:tcW w:w="3167" w:type="dxa"/>
-          </w:tcPr>
-          <w:p>
-            <w:pPr>
-              <w:cnfStyle w:val="000000100000" w:firstRow="0" w:lastRow="0" w:firstColumn="0" w:lastColumn="0" w:oddVBand="0" w:evenVBand="0" w:oddHBand="1" w:evenHBand="0" w:firstRowFirstColumn="0" w:firstRowLastColumn="0" w:lastRowFirstColumn="0" w:lastRowLastColumn="0"/>
-            </w:pPr>
-            <w:r>
-              <w:t>Nombre industrial</w:t>
-            </w:r>
-          </w:p>
-        </w:tc>
-      </w:tr>
-      <w:tr>
-        <w:tc>
-          <w:tcPr>
-            <w:cnfStyle w:val="001000000000" w:firstRow="0" w:lastRow="0" w:firstColumn="1" w:lastColumn="0" w:oddVBand="0" w:evenVBand="0" w:oddHBand="0" w:evenHBand="0" w:firstRowFirstColumn="0" w:firstRowLastColumn="0" w:lastRowFirstColumn="0" w:lastRowLastColumn="0"/>
-            <w:tcW w:w="3166" w:type="dxa"/>
-          </w:tcPr>
-          <w:p>
-            <w:r>
-              <w:t>Display</w:t>
-            </w:r>
-          </w:p>
-        </w:tc>
-        <w:tc>
-          <w:tcPr>
-            <w:tcW w:w="3167" w:type="dxa"/>
-          </w:tcPr>
-          <w:p>
-            <w:pPr>
-              <w:cnfStyle w:val="000000000000" w:firstRow="0" w:lastRow="0" w:firstColumn="0" w:lastColumn="0" w:oddVBand="0" w:evenVBand="0" w:oddHBand="0" w:evenHBand="0" w:firstRowFirstColumn="0" w:firstRowLastColumn="0" w:lastRowFirstColumn="0" w:lastRowLastColumn="0"/>
-            </w:pPr>
-            <w:r>
-              <w:t>String</w:t>
-            </w:r>
-          </w:p>
-        </w:tc>
-        <w:tc>
-          <w:tcPr>
-            <w:tcW w:w="3167" w:type="dxa"/>
-          </w:tcPr>
-          <w:p>
-            <w:pPr>
-              <w:cnfStyle w:val="000000000000" w:firstRow="0" w:lastRow="0" w:firstColumn="0" w:lastColumn="0" w:oddVBand="0" w:evenVBand="0" w:oddHBand="0" w:evenHBand="0" w:firstRowFirstColumn="0" w:firstRowLastColumn="0" w:lastRowFirstColumn="0" w:lastRowLastColumn="0"/>
-              <w:rPr>
-                <w:lang w:val="es-MX"/>
-              </w:rPr>
-            </w:pPr>
-            <w:r>
-              <w:rPr>
-                <w:lang w:val="es-MX"/>
-              </w:rPr>
-              <w:t>Identificador del display del dispositivo</w:t>
-            </w:r>
-          </w:p>
-        </w:tc>
-      </w:tr>
-      <w:tr>
-        <w:trPr>
-          <w:cnfStyle w:val="000000100000" w:firstRow="0" w:lastRow="0" w:firstColumn="0" w:lastColumn="0" w:oddVBand="0" w:evenVBand="0" w:oddHBand="1" w:evenHBand="0" w:firstRowFirstColumn="0" w:firstRowLastColumn="0" w:lastRowFirstColumn="0" w:lastRowLastColumn="0"/>
-        </w:trPr>
-        <w:tc>
-          <w:tcPr>
-            <w:cnfStyle w:val="001000000000" w:firstRow="0" w:lastRow="0" w:firstColumn="1" w:lastColumn="0" w:oddVBand="0" w:evenVBand="0" w:oddHBand="0" w:evenHBand="0" w:firstRowFirstColumn="0" w:firstRowLastColumn="0" w:lastRowFirstColumn="0" w:lastRowLastColumn="0"/>
-            <w:tcW w:w="3166" w:type="dxa"/>
-          </w:tcPr>
-          <w:p>
-            <w:pPr>
-              <w:rPr>
-                <w:lang w:val="es-MX"/>
-              </w:rPr>
-            </w:pPr>
-            <w:r>
-              <w:rPr>
-                <w:lang w:val="es-MX"/>
-              </w:rPr>
-              <w:t>LabelId</w:t>
-            </w:r>
-          </w:p>
-        </w:tc>
-        <w:tc>
-          <w:tcPr>
-            <w:tcW w:w="3167" w:type="dxa"/>
-          </w:tcPr>
-          <w:p>
-            <w:pPr>
-              <w:cnfStyle w:val="000000100000" w:firstRow="0" w:lastRow="0" w:firstColumn="0" w:lastColumn="0" w:oddVBand="0" w:evenVBand="0" w:oddHBand="1" w:evenHBand="0" w:firstRowFirstColumn="0" w:firstRowLastColumn="0" w:lastRowFirstColumn="0" w:lastRowLastColumn="0"/>
-              <w:rPr>
-                <w:lang w:val="es-MX"/>
-              </w:rPr>
-            </w:pPr>
-            <w:r>
-              <w:rPr>
-                <w:lang w:val="es-MX"/>
-              </w:rPr>
-              <w:t>String</w:t>
-            </w:r>
-          </w:p>
-        </w:tc>
-        <w:tc>
-          <w:tcPr>
-            <w:tcW w:w="3167" w:type="dxa"/>
-          </w:tcPr>
-          <w:p>
-            <w:pPr>
-              <w:cnfStyle w:val="000000100000" w:firstRow="0" w:lastRow="0" w:firstColumn="0" w:lastColumn="0" w:oddVBand="0" w:evenVBand="0" w:oddHBand="1" w:evenHBand="0" w:firstRowFirstColumn="0" w:firstRowLastColumn="0" w:lastRowFirstColumn="0" w:lastRowLastColumn="0"/>
-              <w:rPr>
-                <w:lang w:val="es-MX"/>
-              </w:rPr>
-            </w:pPr>
-            <w:r>
-              <w:rPr>
-                <w:lang w:val="es-MX"/>
-              </w:rPr>
-              <w:t>Número de changelist</w:t>
-            </w:r>
-          </w:p>
-        </w:tc>
-      </w:tr>
-      <w:tr>
-        <w:tc>
-          <w:tcPr>
-            <w:cnfStyle w:val="001000000000" w:firstRow="0" w:lastRow="0" w:firstColumn="1" w:lastColumn="0" w:oddVBand="0" w:evenVBand="0" w:oddHBand="0" w:evenHBand="0" w:firstRowFirstColumn="0" w:firstRowLastColumn="0" w:lastRowFirstColumn="0" w:lastRowLastColumn="0"/>
-            <w:tcW w:w="3166" w:type="dxa"/>
-          </w:tcPr>
-          <w:p>
-            <w:pPr>
-              <w:rPr>
-                <w:lang w:val="es-MX"/>
-              </w:rPr>
-            </w:pPr>
-            <w:r>
-              <w:rPr>
-                <w:lang w:val="es-MX"/>
-              </w:rPr>
-              <w:t>Manufacturer</w:t>
-            </w:r>
-          </w:p>
-        </w:tc>
-        <w:tc>
-          <w:tcPr>
-            <w:tcW w:w="3167" w:type="dxa"/>
-          </w:tcPr>
-          <w:p>
-            <w:pPr>
-              <w:cnfStyle w:val="000000000000" w:firstRow="0" w:lastRow="0" w:firstColumn="0" w:lastColumn="0" w:oddVBand="0" w:evenVBand="0" w:oddHBand="0" w:evenHBand="0" w:firstRowFirstColumn="0" w:firstRowLastColumn="0" w:lastRowFirstColumn="0" w:lastRowLastColumn="0"/>
-              <w:rPr>
-                <w:lang w:val="es-MX"/>
-              </w:rPr>
-            </w:pPr>
-            <w:r>
-              <w:rPr>
-                <w:lang w:val="es-MX"/>
-              </w:rPr>
-              <w:t>String</w:t>
-            </w:r>
-          </w:p>
-        </w:tc>
-        <w:tc>
-          <w:tcPr>
-            <w:tcW w:w="3167" w:type="dxa"/>
-          </w:tcPr>
-          <w:p>
-            <w:pPr>
-              <w:cnfStyle w:val="000000000000" w:firstRow="0" w:lastRow="0" w:firstColumn="0" w:lastColumn="0" w:oddVBand="0" w:evenVBand="0" w:oddHBand="0" w:evenHBand="0" w:firstRowFirstColumn="0" w:firstRowLastColumn="0" w:lastRowFirstColumn="0" w:lastRowLastColumn="0"/>
-              <w:rPr>
-                <w:lang w:val="es-MX"/>
-              </w:rPr>
-            </w:pPr>
-            <w:r>
-              <w:rPr>
-                <w:lang w:val="es-MX"/>
-              </w:rPr>
-              <w:t>El fabricante del dispositivo</w:t>
-            </w:r>
-          </w:p>
-        </w:tc>
-      </w:tr>
-      <w:tr>
-        <w:trPr>
-          <w:cnfStyle w:val="000000100000" w:firstRow="0" w:lastRow="0" w:firstColumn="0" w:lastColumn="0" w:oddVBand="0" w:evenVBand="0" w:oddHBand="1" w:evenHBand="0" w:firstRowFirstColumn="0" w:firstRowLastColumn="0" w:lastRowFirstColumn="0" w:lastRowLastColumn="0"/>
-        </w:trPr>
-        <w:tc>
-          <w:tcPr>
-            <w:cnfStyle w:val="001000000000" w:firstRow="0" w:lastRow="0" w:firstColumn="1" w:lastColumn="0" w:oddVBand="0" w:evenVBand="0" w:oddHBand="0" w:evenHBand="0" w:firstRowFirstColumn="0" w:firstRowLastColumn="0" w:lastRowFirstColumn="0" w:lastRowLastColumn="0"/>
-            <w:tcW w:w="3166" w:type="dxa"/>
-          </w:tcPr>
-          <w:p>
-            <w:pPr>
-              <w:rPr>
-                <w:lang w:val="es-MX"/>
-              </w:rPr>
-            </w:pPr>
-            <w:r>
-              <w:rPr>
-                <w:lang w:val="es-MX"/>
-              </w:rPr>
-              <w:t>Modelo</w:t>
-            </w:r>
-          </w:p>
-        </w:tc>
-        <w:tc>
-          <w:tcPr>
-            <w:tcW w:w="3167" w:type="dxa"/>
-          </w:tcPr>
-          <w:p>
-            <w:pPr>
-              <w:cnfStyle w:val="000000100000" w:firstRow="0" w:lastRow="0" w:firstColumn="0" w:lastColumn="0" w:oddVBand="0" w:evenVBand="0" w:oddHBand="1" w:evenHBand="0" w:firstRowFirstColumn="0" w:firstRowLastColumn="0" w:lastRowFirstColumn="0" w:lastRowLastColumn="0"/>
-              <w:rPr>
-                <w:lang w:val="es-MX"/>
-              </w:rPr>
-            </w:pPr>
-            <w:r>
-              <w:rPr>
-                <w:lang w:val="es-MX"/>
-              </w:rPr>
-              <w:t>String</w:t>
-            </w:r>
-          </w:p>
-        </w:tc>
-        <w:tc>
-          <w:tcPr>
-            <w:tcW w:w="3167" w:type="dxa"/>
-          </w:tcPr>
-          <w:p>
-            <w:pPr>
-              <w:cnfStyle w:val="000000100000" w:firstRow="0" w:lastRow="0" w:firstColumn="0" w:lastColumn="0" w:oddVBand="0" w:evenVBand="0" w:oddHBand="1" w:evenHBand="0" w:firstRowFirstColumn="0" w:firstRowLastColumn="0" w:lastRowFirstColumn="0" w:lastRowLastColumn="0"/>
-              <w:rPr>
-                <w:lang w:val="es-MX"/>
-              </w:rPr>
-            </w:pPr>
-            <w:r>
-              <w:rPr>
-                <w:lang w:val="es-MX"/>
-              </w:rPr>
-              <w:t>El nombre comercial del dispositivo</w:t>
-            </w:r>
-          </w:p>
-        </w:tc>
-      </w:tr>
-      <w:tr>
-        <w:tc>
-          <w:tcPr>
-            <w:cnfStyle w:val="001000000000" w:firstRow="0" w:lastRow="0" w:firstColumn="1" w:lastColumn="0" w:oddVBand="0" w:evenVBand="0" w:oddHBand="0" w:evenHBand="0" w:firstRowFirstColumn="0" w:firstRowLastColumn="0" w:lastRowFirstColumn="0" w:lastRowLastColumn="0"/>
-            <w:tcW w:w="3166" w:type="dxa"/>
-          </w:tcPr>
-          <w:p>
-            <w:pPr>
-              <w:rPr>
-                <w:lang w:val="es-MX"/>
-              </w:rPr>
-            </w:pPr>
-            <w:r>
-              <w:rPr>
-                <w:lang w:val="es-MX"/>
-              </w:rPr>
-              <w:t>PhoneType</w:t>
-            </w:r>
-          </w:p>
-        </w:tc>
-        <w:tc>
-          <w:tcPr>
-            <w:tcW w:w="3167" w:type="dxa"/>
-          </w:tcPr>
-          <w:p>
-            <w:pPr>
-              <w:cnfStyle w:val="000000000000" w:firstRow="0" w:lastRow="0" w:firstColumn="0" w:lastColumn="0" w:oddVBand="0" w:evenVBand="0" w:oddHBand="0" w:evenHBand="0" w:firstRowFirstColumn="0" w:firstRowLastColumn="0" w:lastRowFirstColumn="0" w:lastRowLastColumn="0"/>
-              <w:rPr>
-                <w:lang w:val="es-MX"/>
-              </w:rPr>
-            </w:pPr>
-            <w:r>
-              <w:rPr>
-                <w:lang w:val="es-MX"/>
-              </w:rPr>
-              <w:t>String</w:t>
-            </w:r>
-          </w:p>
-        </w:tc>
-        <w:tc>
-          <w:tcPr>
-            <w:tcW w:w="3167" w:type="dxa"/>
-          </w:tcPr>
-          <w:p>
-            <w:pPr>
-              <w:cnfStyle w:val="000000000000" w:firstRow="0" w:lastRow="0" w:firstColumn="0" w:lastColumn="0" w:oddVBand="0" w:evenVBand="0" w:oddHBand="0" w:evenHBand="0" w:firstRowFirstColumn="0" w:firstRowLastColumn="0" w:lastRowFirstColumn="0" w:lastRowLastColumn="0"/>
-              <w:rPr>
-                <w:lang w:val="es-MX"/>
-              </w:rPr>
-            </w:pPr>
-            <w:r>
-              <w:rPr>
-                <w:lang w:val="es-MX"/>
-              </w:rPr>
-              <w:t>Indica el tipo de teléfono</w:t>
-            </w:r>
-          </w:p>
-        </w:tc>
-      </w:tr>
-      <w:tr>
-        <w:trPr>
-          <w:cnfStyle w:val="000000100000" w:firstRow="0" w:lastRow="0" w:firstColumn="0" w:lastColumn="0" w:oddVBand="0" w:evenVBand="0" w:oddHBand="1" w:evenHBand="0" w:firstRowFirstColumn="0" w:firstRowLastColumn="0" w:lastRowFirstColumn="0" w:lastRowLastColumn="0"/>
-        </w:trPr>
-        <w:tc>
-          <w:tcPr>
-            <w:cnfStyle w:val="001000000000" w:firstRow="0" w:lastRow="0" w:firstColumn="1" w:lastColumn="0" w:oddVBand="0" w:evenVBand="0" w:oddHBand="0" w:evenHBand="0" w:firstRowFirstColumn="0" w:firstRowLastColumn="0" w:lastRowFirstColumn="0" w:lastRowLastColumn="0"/>
-            <w:tcW w:w="3166" w:type="dxa"/>
-          </w:tcPr>
-          <w:p>
-            <w:pPr>
-              <w:rPr>
-                <w:lang w:val="es-MX"/>
-              </w:rPr>
-            </w:pPr>
-            <w:r>
-              <w:rPr>
-                <w:lang w:val="es-MX"/>
-              </w:rPr>
-              <w:t>Operator</w:t>
-            </w:r>
-          </w:p>
-        </w:tc>
-        <w:tc>
-          <w:tcPr>
-            <w:tcW w:w="3167" w:type="dxa"/>
-          </w:tcPr>
-          <w:p>
-            <w:pPr>
-              <w:cnfStyle w:val="000000100000" w:firstRow="0" w:lastRow="0" w:firstColumn="0" w:lastColumn="0" w:oddVBand="0" w:evenVBand="0" w:oddHBand="1" w:evenHBand="0" w:firstRowFirstColumn="0" w:firstRowLastColumn="0" w:lastRowFirstColumn="0" w:lastRowLastColumn="0"/>
-              <w:rPr>
-                <w:lang w:val="es-MX"/>
-              </w:rPr>
-            </w:pPr>
-            <w:r>
-              <w:rPr>
-                <w:lang w:val="es-MX"/>
-              </w:rPr>
-              <w:t>String</w:t>
-            </w:r>
-          </w:p>
-        </w:tc>
-        <w:tc>
-          <w:tcPr>
-            <w:tcW w:w="3167" w:type="dxa"/>
-          </w:tcPr>
-          <w:p>
-            <w:pPr>
-              <w:cnfStyle w:val="000000100000" w:firstRow="0" w:lastRow="0" w:firstColumn="0" w:lastColumn="0" w:oddVBand="0" w:evenVBand="0" w:oddHBand="1" w:evenHBand="0" w:firstRowFirstColumn="0" w:firstRowLastColumn="0" w:lastRowFirstColumn="0" w:lastRowLastColumn="0"/>
-              <w:rPr>
-                <w:lang w:val="es-MX"/>
-              </w:rPr>
-            </w:pPr>
-            <w:r>
-              <w:rPr>
-                <w:lang w:val="es-MX"/>
-              </w:rPr>
-              <w:t>Operador móvil con que funciona el dispositivo</w:t>
-            </w:r>
-          </w:p>
-        </w:tc>
-      </w:tr>
-      <w:tr>
-        <w:tc>
-          <w:tcPr>
-            <w:cnfStyle w:val="001000000000" w:firstRow="0" w:lastRow="0" w:firstColumn="1" w:lastColumn="0" w:oddVBand="0" w:evenVBand="0" w:oddHBand="0" w:evenHBand="0" w:firstRowFirstColumn="0" w:firstRowLastColumn="0" w:lastRowFirstColumn="0" w:lastRowLastColumn="0"/>
-            <w:tcW w:w="3166" w:type="dxa"/>
-          </w:tcPr>
-          <w:p>
-            <w:pPr>
-              <w:rPr>
-                <w:lang w:val="es-MX"/>
-              </w:rPr>
-            </w:pPr>
-            <w:r>
-              <w:rPr>
-                <w:lang w:val="es-MX"/>
-              </w:rPr>
-              <w:t>OsVersion</w:t>
-            </w:r>
-          </w:p>
-        </w:tc>
-        <w:tc>
-          <w:tcPr>
-            <w:tcW w:w="3167" w:type="dxa"/>
-          </w:tcPr>
-          <w:p>
-            <w:pPr>
-              <w:cnfStyle w:val="000000000000" w:firstRow="0" w:lastRow="0" w:firstColumn="0" w:lastColumn="0" w:oddVBand="0" w:evenVBand="0" w:oddHBand="0" w:evenHBand="0" w:firstRowFirstColumn="0" w:firstRowLastColumn="0" w:lastRowFirstColumn="0" w:lastRowLastColumn="0"/>
-              <w:rPr>
-                <w:lang w:val="es-MX"/>
-              </w:rPr>
-            </w:pPr>
-            <w:r>
-              <w:rPr>
-                <w:lang w:val="es-MX"/>
-              </w:rPr>
-              <w:t>String</w:t>
-            </w:r>
-          </w:p>
-        </w:tc>
-        <w:tc>
-          <w:tcPr>
-            <w:tcW w:w="3167" w:type="dxa"/>
-          </w:tcPr>
-          <w:p>
-            <w:pPr>
-              <w:cnfStyle w:val="000000000000" w:firstRow="0" w:lastRow="0" w:firstColumn="0" w:lastColumn="0" w:oddVBand="0" w:evenVBand="0" w:oddHBand="0" w:evenHBand="0" w:firstRowFirstColumn="0" w:firstRowLastColumn="0" w:lastRowFirstColumn="0" w:lastRowLastColumn="0"/>
-              <w:rPr>
-                <w:lang w:val="es-MX"/>
-              </w:rPr>
-            </w:pPr>
-            <w:r>
-              <w:rPr>
-                <w:lang w:val="es-MX"/>
-              </w:rPr>
-              <w:t>Versión del sistema operativo</w:t>
-            </w:r>
-          </w:p>
-        </w:tc>
-      </w:tr>
-      <w:tr>
-        <w:trPr>
-          <w:cnfStyle w:val="000000100000" w:firstRow="0" w:lastRow="0" w:firstColumn="0" w:lastColumn="0" w:oddVBand="0" w:evenVBand="0" w:oddHBand="1" w:evenHBand="0" w:firstRowFirstColumn="0" w:firstRowLastColumn="0" w:lastRowFirstColumn="0" w:lastRowLastColumn="0"/>
-        </w:trPr>
-        <w:tc>
-          <w:tcPr>
-            <w:cnfStyle w:val="001000000000" w:firstRow="0" w:lastRow="0" w:firstColumn="1" w:lastColumn="0" w:oddVBand="0" w:evenVBand="0" w:oddHBand="0" w:evenHBand="0" w:firstRowFirstColumn="0" w:firstRowLastColumn="0" w:lastRowFirstColumn="0" w:lastRowLastColumn="0"/>
-            <w:tcW w:w="3166" w:type="dxa"/>
-          </w:tcPr>
-          <w:p>
-            <w:pPr>
-              <w:rPr>
-                <w:lang w:val="es-MX"/>
-              </w:rPr>
-            </w:pPr>
-            <w:r>
-              <w:rPr>
-                <w:lang w:val="es-MX"/>
-              </w:rPr>
-              <w:t>RegistrationDate</w:t>
-            </w:r>
-          </w:p>
-        </w:tc>
-        <w:tc>
-          <w:tcPr>
-            <w:tcW w:w="3167" w:type="dxa"/>
-          </w:tcPr>
-          <w:p>
-            <w:pPr>
-              <w:cnfStyle w:val="000000100000" w:firstRow="0" w:lastRow="0" w:firstColumn="0" w:lastColumn="0" w:oddVBand="0" w:evenVBand="0" w:oddHBand="1" w:evenHBand="0" w:firstRowFirstColumn="0" w:firstRowLastColumn="0" w:lastRowFirstColumn="0" w:lastRowLastColumn="0"/>
-              <w:rPr>
-                <w:lang w:val="es-MX"/>
-              </w:rPr>
-            </w:pPr>
-            <w:r>
-              <w:rPr>
-                <w:lang w:val="es-MX"/>
-              </w:rPr>
-              <w:t>String</w:t>
-            </w:r>
-          </w:p>
-        </w:tc>
-        <w:tc>
-          <w:tcPr>
-            <w:tcW w:w="3167" w:type="dxa"/>
-          </w:tcPr>
-          <w:p>
-            <w:pPr>
-              <w:cnfStyle w:val="000000100000" w:firstRow="0" w:lastRow="0" w:firstColumn="0" w:lastColumn="0" w:oddVBand="0" w:evenVBand="0" w:oddHBand="1" w:evenHBand="0" w:firstRowFirstColumn="0" w:firstRowLastColumn="0" w:lastRowFirstColumn="0" w:lastRowLastColumn="0"/>
-              <w:rPr>
-                <w:lang w:val="es-MX"/>
-              </w:rPr>
-            </w:pPr>
-            <w:r>
-              <w:rPr>
-                <w:lang w:val="es-MX"/>
-              </w:rPr>
-              <w:t>Fecha de registro en la plataforma</w:t>
-            </w:r>
-          </w:p>
-        </w:tc>
-      </w:tr>
-      <w:tr>
-        <w:tc>
-          <w:tcPr>
-            <w:cnfStyle w:val="001000000000" w:firstRow="0" w:lastRow="0" w:firstColumn="1" w:lastColumn="0" w:oddVBand="0" w:evenVBand="0" w:oddHBand="0" w:evenHBand="0" w:firstRowFirstColumn="0" w:firstRowLastColumn="0" w:lastRowFirstColumn="0" w:lastRowLastColumn="0"/>
-            <w:tcW w:w="3166" w:type="dxa"/>
-          </w:tcPr>
-          <w:p>
-            <w:pPr>
-              <w:rPr>
-                <w:lang w:val="es-MX"/>
-              </w:rPr>
-            </w:pPr>
-            <w:r>
-              <w:rPr>
-                <w:lang w:val="es-MX"/>
-              </w:rPr>
-              <w:t>ProductName</w:t>
-            </w:r>
-          </w:p>
-        </w:tc>
-        <w:tc>
-          <w:tcPr>
-            <w:tcW w:w="3167" w:type="dxa"/>
-          </w:tcPr>
-          <w:p>
-            <w:pPr>
-              <w:cnfStyle w:val="000000000000" w:firstRow="0" w:lastRow="0" w:firstColumn="0" w:lastColumn="0" w:oddVBand="0" w:evenVBand="0" w:oddHBand="0" w:evenHBand="0" w:firstRowFirstColumn="0" w:firstRowLastColumn="0" w:lastRowFirstColumn="0" w:lastRowLastColumn="0"/>
-              <w:rPr>
-                <w:lang w:val="es-MX"/>
-              </w:rPr>
-            </w:pPr>
-            <w:r>
-              <w:rPr>
-                <w:lang w:val="es-MX"/>
-              </w:rPr>
-              <w:t>String</w:t>
-            </w:r>
-          </w:p>
-        </w:tc>
-        <w:tc>
-          <w:tcPr>
-            <w:tcW w:w="3167" w:type="dxa"/>
-          </w:tcPr>
-          <w:p>
-            <w:pPr>
-              <w:cnfStyle w:val="000000000000" w:firstRow="0" w:lastRow="0" w:firstColumn="0" w:lastColumn="0" w:oddVBand="0" w:evenVBand="0" w:oddHBand="0" w:evenHBand="0" w:firstRowFirstColumn="0" w:firstRowLastColumn="0" w:lastRowFirstColumn="0" w:lastRowLastColumn="0"/>
-              <w:rPr>
-                <w:lang w:val="es-MX"/>
-              </w:rPr>
-            </w:pPr>
-            <w:r>
-              <w:rPr>
-                <w:lang w:val="es-MX"/>
-              </w:rPr>
-              <w:t>El nombre del producto</w:t>
-            </w:r>
-          </w:p>
-        </w:tc>
-      </w:tr>
-      <w:tr>
-        <w:trPr>
-          <w:cnfStyle w:val="000000100000" w:firstRow="0" w:lastRow="0" w:firstColumn="0" w:lastColumn="0" w:oddVBand="0" w:evenVBand="0" w:oddHBand="1" w:evenHBand="0" w:firstRowFirstColumn="0" w:firstRowLastColumn="0" w:lastRowFirstColumn="0" w:lastRowLastColumn="0"/>
-        </w:trPr>
-        <w:tc>
-          <w:tcPr>
-            <w:cnfStyle w:val="001000000000" w:firstRow="0" w:lastRow="0" w:firstColumn="1" w:lastColumn="0" w:oddVBand="0" w:evenVBand="0" w:oddHBand="0" w:evenHBand="0" w:firstRowFirstColumn="0" w:firstRowLastColumn="0" w:lastRowFirstColumn="0" w:lastRowLastColumn="0"/>
-            <w:tcW w:w="3166" w:type="dxa"/>
-          </w:tcPr>
-          <w:p>
-            <w:pPr>
-              <w:rPr>
-                <w:lang w:val="es-MX"/>
-              </w:rPr>
-            </w:pPr>
-            <w:r>
-              <w:rPr>
-                <w:lang w:val="es-MX"/>
-              </w:rPr>
-              <w:t>CodeVersion</w:t>
-            </w:r>
-          </w:p>
-        </w:tc>
-        <w:tc>
-          <w:tcPr>
-            <w:tcW w:w="3167" w:type="dxa"/>
-          </w:tcPr>
-          <w:p>
-            <w:pPr>
-              <w:cnfStyle w:val="000000100000" w:firstRow="0" w:lastRow="0" w:firstColumn="0" w:lastColumn="0" w:oddVBand="0" w:evenVBand="0" w:oddHBand="1" w:evenHBand="0" w:firstRowFirstColumn="0" w:firstRowLastColumn="0" w:lastRowFirstColumn="0" w:lastRowLastColumn="0"/>
-              <w:rPr>
-                <w:lang w:val="es-MX"/>
-              </w:rPr>
-            </w:pPr>
-            <w:r>
-              <w:rPr>
-                <w:lang w:val="es-MX"/>
-              </w:rPr>
-              <w:t>String</w:t>
-            </w:r>
-          </w:p>
-        </w:tc>
-        <w:tc>
-          <w:tcPr>
-            <w:tcW w:w="3167" w:type="dxa"/>
-          </w:tcPr>
-          <w:p>
-            <w:pPr>
-              <w:cnfStyle w:val="000000100000" w:firstRow="0" w:lastRow="0" w:firstColumn="0" w:lastColumn="0" w:oddVBand="0" w:evenVBand="0" w:oddHBand="1" w:evenHBand="0" w:firstRowFirstColumn="0" w:firstRowLastColumn="0" w:lastRowFirstColumn="0" w:lastRowLastColumn="0"/>
-              <w:rPr>
-                <w:lang w:val="es-MX"/>
-              </w:rPr>
-            </w:pPr>
-            <w:r>
-              <w:rPr>
-                <w:lang w:val="es-MX"/>
-              </w:rPr>
-              <w:t>Versión del código en GooglePlay</w:t>
-            </w:r>
-          </w:p>
-        </w:tc>
-      </w:tr>
-      <w:tr>
-        <w:tc>
-          <w:tcPr>
-            <w:cnfStyle w:val="001000000000" w:firstRow="0" w:lastRow="0" w:firstColumn="1" w:lastColumn="0" w:oddVBand="0" w:evenVBand="0" w:oddHBand="0" w:evenHBand="0" w:firstRowFirstColumn="0" w:firstRowLastColumn="0" w:lastRowFirstColumn="0" w:lastRowLastColumn="0"/>
-            <w:tcW w:w="3166" w:type="dxa"/>
-          </w:tcPr>
-          <w:p>
-            <w:pPr>
-              <w:rPr>
-                <w:lang w:val="es-MX"/>
-              </w:rPr>
-            </w:pPr>
-            <w:r>
-              <w:rPr>
-                <w:lang w:val="es-MX"/>
-              </w:rPr>
-              <w:t>VersionName</w:t>
-            </w:r>
-          </w:p>
-        </w:tc>
-        <w:tc>
-          <w:tcPr>
-            <w:tcW w:w="3167" w:type="dxa"/>
-          </w:tcPr>
-          <w:p>
-            <w:pPr>
-              <w:cnfStyle w:val="000000000000" w:firstRow="0" w:lastRow="0" w:firstColumn="0" w:lastColumn="0" w:oddVBand="0" w:evenVBand="0" w:oddHBand="0" w:evenHBand="0" w:firstRowFirstColumn="0" w:firstRowLastColumn="0" w:lastRowFirstColumn="0" w:lastRowLastColumn="0"/>
-              <w:rPr>
-                <w:lang w:val="es-MX"/>
-              </w:rPr>
-            </w:pPr>
-            <w:r>
-              <w:rPr>
-                <w:lang w:val="es-MX"/>
-              </w:rPr>
-              <w:t>String</w:t>
-            </w:r>
-          </w:p>
-        </w:tc>
-        <w:tc>
-          <w:tcPr>
-            <w:tcW w:w="3167" w:type="dxa"/>
-          </w:tcPr>
-          <w:p>
-            <w:pPr>
-              <w:cnfStyle w:val="000000000000" w:firstRow="0" w:lastRow="0" w:firstColumn="0" w:lastColumn="0" w:oddVBand="0" w:evenVBand="0" w:oddHBand="0" w:evenHBand="0" w:firstRowFirstColumn="0" w:firstRowLastColumn="0" w:lastRowFirstColumn="0" w:lastRowLastColumn="0"/>
-              <w:rPr>
-                <w:lang w:val="es-MX"/>
-              </w:rPr>
-            </w:pPr>
-            <w:r>
-              <w:rPr>
-                <w:lang w:val="es-MX"/>
-              </w:rPr>
-              <w:t>Versión instalada en el dispositivo</w:t>
-            </w:r>
-          </w:p>
-        </w:tc>
-      </w:tr>
-    </w:tbl>
-    <w:p>
-      <w:pPr>
-        <w:spacing w:after="0" w:line="240" w:lineRule="auto"/>
-        <w:rPr>
-          <w:lang w:val="es-MX"/>
-        </w:rPr>
-      </w:pPr>
-    </w:p>
-    <w:p>
-      <w:pPr>
-        <w:rPr>
-          <w:rFonts w:ascii="Arial" w:hAnsi="Arial" w:cs="Arial"/>
-          <w:b/>
-        </w:rPr>
-      </w:pPr>
-      <w:r>
-        <w:rPr>
-          <w:rFonts w:ascii="Arial" w:hAnsi="Arial" w:cs="Arial"/>
-          <w:b/>
-        </w:rPr>
-        <w:t>Petition Example:</w:t>
-      </w:r>
-    </w:p>
-    <w:tbl>
-      <w:tblPr>
-        <w:tblStyle w:val="Listaclara-nfasis1"/>
-        <w:tblW w:w="0" w:type="auto"/>
-        <w:tblBorders>
-          <w:top w:val="single" w:sz="4" w:space="0" w:color="auto"/>
-          <w:left w:val="single" w:sz="4" w:space="0" w:color="auto"/>
-          <w:bottom w:val="single" w:sz="4" w:space="0" w:color="auto"/>
-          <w:right w:val="single" w:sz="4" w:space="0" w:color="auto"/>
-          <w:insideH w:val="single" w:sz="4" w:space="0" w:color="auto"/>
-          <w:insideV w:val="single" w:sz="4" w:space="0" w:color="auto"/>
-        </w:tblBorders>
-        <w:tblLook w:val="04A0" w:firstRow="1" w:lastRow="0" w:firstColumn="1" w:lastColumn="0" w:noHBand="0" w:noVBand="1"/>
-      </w:tblPr>
-      <w:tblGrid>
-        <w:gridCol w:w="9494"/>
-      </w:tblGrid>
-      <w:tr>
-        <w:trPr>
-          <w:cnfStyle w:val="100000000000" w:firstRow="1" w:lastRow="0" w:firstColumn="0" w:lastColumn="0" w:oddVBand="0" w:evenVBand="0" w:oddHBand="0" w:evenHBand="0" w:firstRowFirstColumn="0" w:firstRowLastColumn="0" w:lastRowFirstColumn="0" w:lastRowLastColumn="0"/>
-          <w:trHeight w:val="632"/>
-        </w:trPr>
-        <w:tc>
-          <w:tcPr>
-            <w:cnfStyle w:val="001000000000" w:firstRow="0" w:lastRow="0" w:firstColumn="1" w:lastColumn="0" w:oddVBand="0" w:evenVBand="0" w:oddHBand="0" w:evenHBand="0" w:firstRowFirstColumn="0" w:firstRowLastColumn="0" w:lastRowFirstColumn="0" w:lastRowLastColumn="0"/>
-            <w:tcW w:w="9494" w:type="dxa"/>
-            <w:shd w:val="clear" w:color="auto" w:fill="auto"/>
-            <w:vAlign w:val="center"/>
-            <w:hideMark/>
-          </w:tcPr>
-          <w:p>
-            <w:pPr>
-              <w:ind w:left="360"/>
-              <w:jc w:val="both"/>
-              <w:rPr>
-                <w:b w:val="0"/>
-                <w:sz w:val="20"/>
-                <w:szCs w:val="20"/>
-              </w:rPr>
-            </w:pPr>
-            <w:hyperlink r:id="rId11" w:history="1">
-              <w:r>
-                <w:rPr>
-                  <w:rStyle w:val="Hipervnculo"/>
-                  <w:sz w:val="20"/>
-                  <w:szCs w:val="20"/>
-                </w:rPr>
-                <w:t xml:space="preserve">http://localhost:4666/ElijaWebServices.svc/DeviceRegistration/ </w:t>
               </w:r>
             </w:hyperlink>
           </w:p>
@@ -3351,7 +2017,7 @@
         <w:tblLook w:val="04A0" w:firstRow="1" w:lastRow="0" w:firstColumn="1" w:lastColumn="0" w:noHBand="0" w:noVBand="1"/>
       </w:tblPr>
       <w:tblGrid>
-        <w:gridCol w:w="9494"/>
+        <w:gridCol w:w="9350"/>
       </w:tblGrid>
       <w:tr>
         <w:trPr>
@@ -3372,6 +2038,7 @@
               <w:jc w:val="both"/>
               <w:rPr>
                 <w:rFonts w:ascii="Consolas" w:hAnsi="Consolas" w:cs="Consolas"/>
+                <w:color w:val="auto"/>
                 <w:sz w:val="20"/>
                 <w:szCs w:val="20"/>
               </w:rPr>
@@ -3379,25 +2046,540 @@
             <w:r>
               <w:rPr>
                 <w:rFonts w:ascii="Consolas" w:hAnsi="Consolas" w:cs="Consolas"/>
-                <w:b w:val="0"/>
                 <w:color w:val="auto"/>
                 <w:sz w:val="20"/>
                 <w:szCs w:val="20"/>
               </w:rPr>
-              <w:t>{"Imei": "49-015420-323751-98", "Brand": "Motorola", "DeviceName": "XPeria", "Display": "hdpi", "LabelId": "Test", "Manufacturer": "Motorola", "Model": "MotoX", "PhoneType": "Test", "Operator": "Telcel", "OsVersion": "4.2.2", "RegistrationDate": "2014-01-13", "ProductName": "Test", "CodeVersion": "1.0", "VersionName": "Test"}</w:t>
+              <w:t>{</w:t>
+            </w:r>
+          </w:p>
+          <w:p>
+            <w:pPr>
+              <w:ind w:left="360"/>
+              <w:jc w:val="both"/>
+              <w:rPr>
+                <w:rFonts w:ascii="Consolas" w:hAnsi="Consolas" w:cs="Consolas"/>
+                <w:color w:val="auto"/>
+                <w:sz w:val="20"/>
+                <w:szCs w:val="20"/>
+              </w:rPr>
+            </w:pPr>
+            <w:r>
+              <w:rPr>
+                <w:rFonts w:ascii="Consolas" w:hAnsi="Consolas" w:cs="Consolas"/>
+                <w:color w:val="auto"/>
+                <w:sz w:val="20"/>
+                <w:szCs w:val="20"/>
+              </w:rPr>
+              <w:t xml:space="preserve">    "FacebookId": "12345678",</w:t>
+            </w:r>
+          </w:p>
+          <w:p>
+            <w:pPr>
+              <w:ind w:left="360"/>
+              <w:jc w:val="both"/>
+              <w:rPr>
+                <w:rFonts w:ascii="Consolas" w:hAnsi="Consolas" w:cs="Consolas"/>
+                <w:color w:val="auto"/>
+                <w:sz w:val="20"/>
+                <w:szCs w:val="20"/>
+              </w:rPr>
+            </w:pPr>
+            <w:r>
+              <w:rPr>
+                <w:rFonts w:ascii="Consolas" w:hAnsi="Consolas" w:cs="Consolas"/>
+                <w:color w:val="auto"/>
+                <w:sz w:val="20"/>
+                <w:szCs w:val="20"/>
+              </w:rPr>
+              <w:t xml:space="preserve">    "FirstName": "Juan Carlos",</w:t>
+            </w:r>
+          </w:p>
+          <w:p>
+            <w:pPr>
+              <w:ind w:left="360"/>
+              <w:jc w:val="both"/>
+              <w:rPr>
+                <w:rFonts w:ascii="Consolas" w:hAnsi="Consolas" w:cs="Consolas"/>
+                <w:color w:val="auto"/>
+                <w:sz w:val="20"/>
+                <w:szCs w:val="20"/>
+              </w:rPr>
+            </w:pPr>
+            <w:r>
+              <w:rPr>
+                <w:rFonts w:ascii="Consolas" w:hAnsi="Consolas" w:cs="Consolas"/>
+                <w:color w:val="auto"/>
+                <w:sz w:val="20"/>
+                <w:szCs w:val="20"/>
+              </w:rPr>
+              <w:t xml:space="preserve">    "LastName": "Chávez",</w:t>
+            </w:r>
+          </w:p>
+          <w:p>
+            <w:pPr>
+              <w:ind w:left="360"/>
+              <w:jc w:val="both"/>
+              <w:rPr>
+                <w:rFonts w:ascii="Consolas" w:hAnsi="Consolas" w:cs="Consolas"/>
+                <w:color w:val="auto"/>
+                <w:sz w:val="20"/>
+                <w:szCs w:val="20"/>
+              </w:rPr>
+            </w:pPr>
+            <w:r>
+              <w:rPr>
+                <w:rFonts w:ascii="Consolas" w:hAnsi="Consolas" w:cs="Consolas"/>
+                <w:color w:val="auto"/>
+                <w:sz w:val="20"/>
+                <w:szCs w:val="20"/>
+              </w:rPr>
+              <w:t xml:space="preserve">    "Age": "24",</w:t>
+            </w:r>
+          </w:p>
+          <w:p>
+            <w:pPr>
+              <w:ind w:left="360"/>
+              <w:jc w:val="both"/>
+              <w:rPr>
+                <w:rFonts w:ascii="Consolas" w:hAnsi="Consolas" w:cs="Consolas"/>
+                <w:color w:val="auto"/>
+                <w:sz w:val="20"/>
+                <w:szCs w:val="20"/>
+              </w:rPr>
+            </w:pPr>
+            <w:r>
+              <w:rPr>
+                <w:rFonts w:ascii="Consolas" w:hAnsi="Consolas" w:cs="Consolas"/>
+                <w:color w:val="auto"/>
+                <w:sz w:val="20"/>
+                <w:szCs w:val="20"/>
+              </w:rPr>
+              <w:t xml:space="preserve">    "Birthday": "1989-12-04",</w:t>
+            </w:r>
+          </w:p>
+          <w:p>
+            <w:pPr>
+              <w:ind w:left="360"/>
+              <w:jc w:val="both"/>
+              <w:rPr>
+                <w:rFonts w:ascii="Consolas" w:hAnsi="Consolas" w:cs="Consolas"/>
+                <w:color w:val="auto"/>
+                <w:sz w:val="20"/>
+                <w:szCs w:val="20"/>
+              </w:rPr>
+            </w:pPr>
+            <w:r>
+              <w:rPr>
+                <w:rFonts w:ascii="Consolas" w:hAnsi="Consolas" w:cs="Consolas"/>
+                <w:color w:val="auto"/>
+                <w:sz w:val="20"/>
+                <w:szCs w:val="20"/>
+              </w:rPr>
+              <w:t xml:space="preserve">    "Email": "jccm_899@hotmail.com",</w:t>
+            </w:r>
+          </w:p>
+          <w:p>
+            <w:pPr>
+              <w:ind w:left="360"/>
+              <w:jc w:val="both"/>
+              <w:rPr>
+                <w:rFonts w:ascii="Consolas" w:hAnsi="Consolas" w:cs="Consolas"/>
+                <w:color w:val="auto"/>
+                <w:sz w:val="20"/>
+                <w:szCs w:val="20"/>
+              </w:rPr>
+            </w:pPr>
+            <w:r>
+              <w:rPr>
+                <w:rFonts w:ascii="Consolas" w:hAnsi="Consolas" w:cs="Consolas"/>
+                <w:color w:val="auto"/>
+                <w:sz w:val="20"/>
+                <w:szCs w:val="20"/>
+              </w:rPr>
+              <w:t xml:space="preserve">    "City": "Distrito Federal",</w:t>
+            </w:r>
+          </w:p>
+          <w:p>
+            <w:pPr>
+              <w:ind w:left="360"/>
+              <w:jc w:val="both"/>
+              <w:rPr>
+                <w:rFonts w:ascii="Consolas" w:hAnsi="Consolas" w:cs="Consolas"/>
+                <w:color w:val="auto"/>
+                <w:sz w:val="20"/>
+                <w:szCs w:val="20"/>
+              </w:rPr>
+            </w:pPr>
+            <w:r>
+              <w:rPr>
+                <w:rFonts w:ascii="Consolas" w:hAnsi="Consolas" w:cs="Consolas"/>
+                <w:color w:val="auto"/>
+                <w:sz w:val="20"/>
+                <w:szCs w:val="20"/>
+              </w:rPr>
+              <w:t xml:space="preserve">    "RegistrationDate": "2014-01-12",</w:t>
+            </w:r>
+          </w:p>
+          <w:p>
+            <w:pPr>
+              <w:ind w:left="360"/>
+              <w:jc w:val="both"/>
+              <w:rPr>
+                <w:rFonts w:ascii="Consolas" w:hAnsi="Consolas" w:cs="Consolas"/>
+                <w:color w:val="auto"/>
+                <w:sz w:val="20"/>
+                <w:szCs w:val="20"/>
+              </w:rPr>
+            </w:pPr>
+            <w:r>
+              <w:rPr>
+                <w:rFonts w:ascii="Consolas" w:hAnsi="Consolas" w:cs="Consolas"/>
+                <w:color w:val="auto"/>
+                <w:sz w:val="20"/>
+                <w:szCs w:val="20"/>
+              </w:rPr>
+              <w:t xml:space="preserve">    "FacebookLink": "www.facebook.com/bionicwan",</w:t>
+            </w:r>
+          </w:p>
+          <w:p>
+            <w:pPr>
+              <w:ind w:left="360"/>
+              <w:jc w:val="both"/>
+              <w:rPr>
+                <w:rFonts w:ascii="Consolas" w:hAnsi="Consolas" w:cs="Consolas"/>
+                <w:color w:val="auto"/>
+                <w:sz w:val="20"/>
+                <w:szCs w:val="20"/>
+              </w:rPr>
+            </w:pPr>
+            <w:r>
+              <w:rPr>
+                <w:rFonts w:ascii="Consolas" w:hAnsi="Consolas" w:cs="Consolas"/>
+                <w:color w:val="auto"/>
+                <w:sz w:val="20"/>
+                <w:szCs w:val="20"/>
+              </w:rPr>
+              <w:t xml:space="preserve">    "Gender": "M",</w:t>
+            </w:r>
+          </w:p>
+          <w:p>
+            <w:pPr>
+              <w:ind w:left="360"/>
+              <w:jc w:val="both"/>
+              <w:rPr>
+                <w:rFonts w:ascii="Consolas" w:hAnsi="Consolas" w:cs="Consolas"/>
+                <w:color w:val="auto"/>
+                <w:sz w:val="20"/>
+                <w:szCs w:val="20"/>
+              </w:rPr>
+            </w:pPr>
+            <w:r>
+              <w:rPr>
+                <w:rFonts w:ascii="Consolas" w:hAnsi="Consolas" w:cs="Consolas"/>
+                <w:color w:val="auto"/>
+                <w:sz w:val="20"/>
+                <w:szCs w:val="20"/>
+              </w:rPr>
+              <w:t xml:space="preserve">    "Address": "Asturias 175 int. 4 Col. Alamos",</w:t>
+            </w:r>
+          </w:p>
+          <w:p>
+            <w:pPr>
+              <w:ind w:left="360"/>
+              <w:jc w:val="both"/>
+              <w:rPr>
+                <w:rFonts w:ascii="Consolas" w:hAnsi="Consolas" w:cs="Consolas"/>
+                <w:color w:val="auto"/>
+                <w:sz w:val="20"/>
+                <w:szCs w:val="20"/>
+              </w:rPr>
+            </w:pPr>
+            <w:r>
+              <w:rPr>
+                <w:rFonts w:ascii="Consolas" w:hAnsi="Consolas" w:cs="Consolas"/>
+                <w:color w:val="auto"/>
+                <w:sz w:val="20"/>
+                <w:szCs w:val="20"/>
+              </w:rPr>
+              <w:t xml:space="preserve">    "Imei": "12345678",</w:t>
+            </w:r>
+          </w:p>
+          <w:p>
+            <w:pPr>
+              <w:ind w:left="360"/>
+              <w:jc w:val="both"/>
+              <w:rPr>
+                <w:rFonts w:ascii="Consolas" w:hAnsi="Consolas" w:cs="Consolas"/>
+                <w:color w:val="auto"/>
+                <w:sz w:val="20"/>
+                <w:szCs w:val="20"/>
+              </w:rPr>
+            </w:pPr>
+            <w:r>
+              <w:rPr>
+                <w:rFonts w:ascii="Consolas" w:hAnsi="Consolas" w:cs="Consolas"/>
+                <w:color w:val="auto"/>
+                <w:sz w:val="20"/>
+                <w:szCs w:val="20"/>
+              </w:rPr>
+              <w:t xml:space="preserve">    "Brand": "Sony",</w:t>
+            </w:r>
+          </w:p>
+          <w:p>
+            <w:pPr>
+              <w:ind w:left="360"/>
+              <w:jc w:val="both"/>
+              <w:rPr>
+                <w:rFonts w:ascii="Consolas" w:hAnsi="Consolas" w:cs="Consolas"/>
+                <w:color w:val="auto"/>
+                <w:sz w:val="20"/>
+                <w:szCs w:val="20"/>
+              </w:rPr>
+            </w:pPr>
+            <w:r>
+              <w:rPr>
+                <w:rFonts w:ascii="Consolas" w:hAnsi="Consolas" w:cs="Consolas"/>
+                <w:color w:val="auto"/>
+                <w:sz w:val="20"/>
+                <w:szCs w:val="20"/>
+              </w:rPr>
+              <w:t xml:space="preserve">    "Device": "Test",</w:t>
+            </w:r>
+          </w:p>
+          <w:p>
+            <w:pPr>
+              <w:ind w:left="360"/>
+              <w:jc w:val="both"/>
+              <w:rPr>
+                <w:rFonts w:ascii="Consolas" w:hAnsi="Consolas" w:cs="Consolas"/>
+                <w:color w:val="auto"/>
+                <w:sz w:val="20"/>
+                <w:szCs w:val="20"/>
+              </w:rPr>
+            </w:pPr>
+            <w:r>
+              <w:rPr>
+                <w:rFonts w:ascii="Consolas" w:hAnsi="Consolas" w:cs="Consolas"/>
+                <w:color w:val="auto"/>
+                <w:sz w:val="20"/>
+                <w:szCs w:val="20"/>
+              </w:rPr>
+              <w:t xml:space="preserve">    "Display": "2",</w:t>
+            </w:r>
+          </w:p>
+          <w:p>
+            <w:pPr>
+              <w:ind w:left="360"/>
+              <w:jc w:val="both"/>
+              <w:rPr>
+                <w:rFonts w:ascii="Consolas" w:hAnsi="Consolas" w:cs="Consolas"/>
+                <w:color w:val="auto"/>
+                <w:sz w:val="20"/>
+                <w:szCs w:val="20"/>
+              </w:rPr>
+            </w:pPr>
+            <w:r>
+              <w:rPr>
+                <w:rFonts w:ascii="Consolas" w:hAnsi="Consolas" w:cs="Consolas"/>
+                <w:color w:val="auto"/>
+                <w:sz w:val="20"/>
+                <w:szCs w:val="20"/>
+              </w:rPr>
+              <w:t xml:space="preserve">    "Manufacturer": "TestManufacturer",</w:t>
+            </w:r>
+          </w:p>
+          <w:p>
+            <w:pPr>
+              <w:ind w:left="360"/>
+              <w:jc w:val="both"/>
+              <w:rPr>
+                <w:rFonts w:ascii="Consolas" w:hAnsi="Consolas" w:cs="Consolas"/>
+                <w:color w:val="auto"/>
+                <w:sz w:val="20"/>
+                <w:szCs w:val="20"/>
+              </w:rPr>
+            </w:pPr>
+            <w:r>
+              <w:rPr>
+                <w:rFonts w:ascii="Consolas" w:hAnsi="Consolas" w:cs="Consolas"/>
+                <w:color w:val="auto"/>
+                <w:sz w:val="20"/>
+                <w:szCs w:val="20"/>
+              </w:rPr>
+              <w:t xml:space="preserve">    "Model": "ModelTest",</w:t>
+            </w:r>
+          </w:p>
+          <w:p>
+            <w:pPr>
+              <w:ind w:left="360"/>
+              <w:jc w:val="both"/>
+              <w:rPr>
+                <w:rFonts w:ascii="Consolas" w:hAnsi="Consolas" w:cs="Consolas"/>
+                <w:color w:val="auto"/>
+                <w:sz w:val="20"/>
+                <w:szCs w:val="20"/>
+              </w:rPr>
+            </w:pPr>
+            <w:r>
+              <w:rPr>
+                <w:rFonts w:ascii="Consolas" w:hAnsi="Consolas" w:cs="Consolas"/>
+                <w:color w:val="auto"/>
+                <w:sz w:val="20"/>
+                <w:szCs w:val="20"/>
+              </w:rPr>
+              <w:t xml:space="preserve">    "Operator": "telcel",</w:t>
+            </w:r>
+          </w:p>
+          <w:p>
+            <w:pPr>
+              <w:ind w:left="360"/>
+              <w:jc w:val="both"/>
+              <w:rPr>
+                <w:rFonts w:ascii="Consolas" w:hAnsi="Consolas" w:cs="Consolas"/>
+                <w:color w:val="auto"/>
+                <w:sz w:val="20"/>
+                <w:szCs w:val="20"/>
+              </w:rPr>
+            </w:pPr>
+            <w:r>
+              <w:rPr>
+                <w:rFonts w:ascii="Consolas" w:hAnsi="Consolas" w:cs="Consolas"/>
+                <w:color w:val="auto"/>
+                <w:sz w:val="20"/>
+                <w:szCs w:val="20"/>
+              </w:rPr>
+              <w:t xml:space="preserve">    "OsVersion": "1",</w:t>
+            </w:r>
+          </w:p>
+          <w:p>
+            <w:pPr>
+              <w:ind w:left="360"/>
+              <w:jc w:val="both"/>
+              <w:rPr>
+                <w:rFonts w:ascii="Consolas" w:hAnsi="Consolas" w:cs="Consolas"/>
+                <w:color w:val="auto"/>
+                <w:sz w:val="20"/>
+                <w:szCs w:val="20"/>
+              </w:rPr>
+            </w:pPr>
+            <w:r>
+              <w:rPr>
+                <w:rFonts w:ascii="Consolas" w:hAnsi="Consolas" w:cs="Consolas"/>
+                <w:color w:val="auto"/>
+                <w:sz w:val="20"/>
+                <w:szCs w:val="20"/>
+              </w:rPr>
+              <w:t xml:space="preserve">    "Product": "ProductTest",</w:t>
+            </w:r>
+          </w:p>
+          <w:p>
+            <w:pPr>
+              <w:ind w:left="360"/>
+              <w:jc w:val="both"/>
+              <w:rPr>
+                <w:rFonts w:ascii="Consolas" w:hAnsi="Consolas" w:cs="Consolas"/>
+                <w:color w:val="auto"/>
+                <w:sz w:val="20"/>
+                <w:szCs w:val="20"/>
+              </w:rPr>
+            </w:pPr>
+            <w:r>
+              <w:rPr>
+                <w:rFonts w:ascii="Consolas" w:hAnsi="Consolas" w:cs="Consolas"/>
+                <w:color w:val="auto"/>
+                <w:sz w:val="20"/>
+                <w:szCs w:val="20"/>
+              </w:rPr>
+              <w:t xml:space="preserve">    "AndroidId": "1234ABC",</w:t>
+            </w:r>
+          </w:p>
+          <w:p>
+            <w:pPr>
+              <w:ind w:left="360"/>
+              <w:jc w:val="both"/>
+              <w:rPr>
+                <w:rFonts w:ascii="Consolas" w:hAnsi="Consolas" w:cs="Consolas"/>
+                <w:color w:val="auto"/>
+                <w:sz w:val="20"/>
+                <w:szCs w:val="20"/>
+              </w:rPr>
+            </w:pPr>
+            <w:r>
+              <w:rPr>
+                <w:rFonts w:ascii="Consolas" w:hAnsi="Consolas" w:cs="Consolas"/>
+                <w:color w:val="auto"/>
+                <w:sz w:val="20"/>
+                <w:szCs w:val="20"/>
+              </w:rPr>
+              <w:t xml:space="preserve">    "CodeVersion": "1",</w:t>
+            </w:r>
+          </w:p>
+          <w:p>
+            <w:pPr>
+              <w:ind w:left="360"/>
+              <w:jc w:val="both"/>
+              <w:rPr>
+                <w:rFonts w:ascii="Consolas" w:hAnsi="Consolas" w:cs="Consolas"/>
+                <w:color w:val="auto"/>
+                <w:sz w:val="20"/>
+                <w:szCs w:val="20"/>
+              </w:rPr>
+            </w:pPr>
+            <w:r>
+              <w:rPr>
+                <w:rFonts w:ascii="Consolas" w:hAnsi="Consolas" w:cs="Consolas"/>
+                <w:color w:val="auto"/>
+                <w:sz w:val="20"/>
+                <w:szCs w:val="20"/>
+              </w:rPr>
+              <w:t xml:space="preserve">    "ReleaseVersion": "2",</w:t>
+            </w:r>
+          </w:p>
+          <w:p>
+            <w:pPr>
+              <w:ind w:left="360"/>
+              <w:jc w:val="both"/>
+              <w:rPr>
+                <w:rFonts w:ascii="Consolas" w:hAnsi="Consolas" w:cs="Consolas"/>
+                <w:color w:val="auto"/>
+                <w:sz w:val="20"/>
+                <w:szCs w:val="20"/>
+              </w:rPr>
+            </w:pPr>
+            <w:r>
+              <w:rPr>
+                <w:rFonts w:ascii="Consolas" w:hAnsi="Consolas" w:cs="Consolas"/>
+                <w:color w:val="auto"/>
+                <w:sz w:val="20"/>
+                <w:szCs w:val="20"/>
+              </w:rPr>
+              <w:t xml:space="preserve">    "IsPhone": true</w:t>
+            </w:r>
+          </w:p>
+          <w:p>
+            <w:pPr>
+              <w:ind w:left="360"/>
+              <w:jc w:val="both"/>
+              <w:rPr>
+                <w:rFonts w:ascii="Consolas" w:hAnsi="Consolas" w:cs="Consolas"/>
+                <w:sz w:val="20"/>
+                <w:szCs w:val="20"/>
+              </w:rPr>
+            </w:pPr>
+            <w:r>
+              <w:rPr>
+                <w:rFonts w:ascii="Consolas" w:hAnsi="Consolas" w:cs="Consolas"/>
+                <w:color w:val="auto"/>
+                <w:sz w:val="20"/>
+                <w:szCs w:val="20"/>
+              </w:rPr>
+              <w:t>}</w:t>
             </w:r>
           </w:p>
         </w:tc>
       </w:tr>
     </w:tbl>
-    <w:p>
-      <w:pPr>
-        <w:rPr>
-          <w:rFonts w:ascii="Arial" w:hAnsi="Arial" w:cs="Arial"/>
-          <w:b/>
-        </w:rPr>
-      </w:pPr>
-    </w:p>
     <w:p>
       <w:pPr>
         <w:rPr>
@@ -3418,7 +2600,6 @@
           <w:rFonts w:ascii="Arial" w:hAnsi="Arial" w:cs="Arial"/>
           <w:b/>
         </w:rPr>
-        <w:lastRenderedPageBreak/>
         <w:t>Return information:</w:t>
       </w:r>
     </w:p>
@@ -3438,17 +2619,17 @@
         <w:tblLook w:val="04A0" w:firstRow="1" w:lastRow="0" w:firstColumn="1" w:lastColumn="0" w:noHBand="0" w:noVBand="1"/>
       </w:tblPr>
       <w:tblGrid>
-        <w:gridCol w:w="9518"/>
+        <w:gridCol w:w="9473"/>
       </w:tblGrid>
       <w:tr>
         <w:trPr>
           <w:cnfStyle w:val="100000000000" w:firstRow="1" w:lastRow="0" w:firstColumn="0" w:lastColumn="0" w:oddVBand="0" w:evenVBand="0" w:oddHBand="0" w:evenHBand="0" w:firstRowFirstColumn="0" w:firstRowLastColumn="0" w:lastRowFirstColumn="0" w:lastRowLastColumn="0"/>
-          <w:trHeight w:val="252"/>
+          <w:trHeight w:val="290"/>
         </w:trPr>
         <w:tc>
           <w:tcPr>
             <w:cnfStyle w:val="001000000000" w:firstRow="0" w:lastRow="0" w:firstColumn="1" w:lastColumn="0" w:oddVBand="0" w:evenVBand="0" w:oddHBand="0" w:evenHBand="0" w:firstRowFirstColumn="0" w:firstRowLastColumn="0" w:lastRowFirstColumn="0" w:lastRowLastColumn="0"/>
-            <w:tcW w:w="9518" w:type="dxa"/>
+            <w:tcW w:w="9473" w:type="dxa"/>
             <w:hideMark/>
           </w:tcPr>
           <w:p>
@@ -3485,19 +2666,18 @@
       <w:tr>
         <w:trPr>
           <w:cnfStyle w:val="000000100000" w:firstRow="0" w:lastRow="0" w:firstColumn="0" w:lastColumn="0" w:oddVBand="0" w:evenVBand="0" w:oddHBand="1" w:evenHBand="0" w:firstRowFirstColumn="0" w:firstRowLastColumn="0" w:lastRowFirstColumn="0" w:lastRowLastColumn="0"/>
-          <w:trHeight w:val="1438"/>
+          <w:trHeight w:val="1387"/>
         </w:trPr>
         <w:tc>
           <w:tcPr>
             <w:cnfStyle w:val="001000000000" w:firstRow="0" w:lastRow="0" w:firstColumn="1" w:lastColumn="0" w:oddVBand="0" w:evenVBand="0" w:oddHBand="0" w:evenHBand="0" w:firstRowFirstColumn="0" w:firstRowLastColumn="0" w:lastRowFirstColumn="0" w:lastRowLastColumn="0"/>
-            <w:tcW w:w="9518" w:type="dxa"/>
+            <w:tcW w:w="9473" w:type="dxa"/>
             <w:tcBorders>
               <w:top w:val="none" w:sz="0" w:space="0" w:color="auto"/>
               <w:left w:val="none" w:sz="0" w:space="0" w:color="auto"/>
               <w:bottom w:val="none" w:sz="0" w:space="0" w:color="auto"/>
               <w:right w:val="none" w:sz="0" w:space="0" w:color="auto"/>
             </w:tcBorders>
-            <w:hideMark/>
           </w:tcPr>
           <w:p>
             <w:pPr>
@@ -3666,6 +2846,17 @@
               </w:rPr>
               <w:t>}</w:t>
             </w:r>
+          </w:p>
+          <w:p>
+            <w:pPr>
+              <w:tabs>
+                <w:tab w:val="left" w:pos="480"/>
+                <w:tab w:val="center" w:pos="1136"/>
+              </w:tabs>
+              <w:rPr>
+                <w:rFonts w:ascii="Arial" w:hAnsi="Arial" w:cs="Arial"/>
+              </w:rPr>
+            </w:pPr>
           </w:p>
         </w:tc>
       </w:tr>
@@ -3705,13 +2896,13 @@
         <w:tblLook w:val="04A0" w:firstRow="1" w:lastRow="0" w:firstColumn="1" w:lastColumn="0" w:noHBand="0" w:noVBand="1"/>
       </w:tblPr>
       <w:tblGrid>
-        <w:gridCol w:w="3857"/>
-        <w:gridCol w:w="5638"/>
+        <w:gridCol w:w="3818"/>
+        <w:gridCol w:w="5532"/>
       </w:tblGrid>
       <w:tr>
         <w:trPr>
           <w:cnfStyle w:val="100000000000" w:firstRow="1" w:lastRow="0" w:firstColumn="0" w:lastColumn="0" w:oddVBand="0" w:evenVBand="0" w:oddHBand="0" w:evenHBand="0" w:firstRowFirstColumn="0" w:firstRowLastColumn="0" w:lastRowFirstColumn="0" w:lastRowLastColumn="0"/>
-          <w:trHeight w:val="277"/>
+          <w:trHeight w:val="270"/>
         </w:trPr>
         <w:tc>
           <w:tcPr>
@@ -3778,7 +2969,7 @@
       <w:tr>
         <w:trPr>
           <w:cnfStyle w:val="000000100000" w:firstRow="0" w:lastRow="0" w:firstColumn="0" w:lastColumn="0" w:oddVBand="0" w:evenVBand="0" w:oddHBand="1" w:evenHBand="0" w:firstRowFirstColumn="0" w:firstRowLastColumn="0" w:lastRowFirstColumn="0" w:lastRowLastColumn="0"/>
-          <w:trHeight w:val="230"/>
+          <w:trHeight w:val="224"/>
         </w:trPr>
         <w:tc>
           <w:tcPr>
@@ -3865,15 +3056,6 @@
         </w:tc>
       </w:tr>
     </w:tbl>
-    <w:p>
-      <w:pPr>
-        <w:rPr>
-          <w:rFonts w:ascii="Arial" w:hAnsi="Arial" w:cs="Arial"/>
-          <w:b/>
-          <w:lang w:eastAsia="fr-FR"/>
-        </w:rPr>
-      </w:pPr>
-    </w:p>
     <w:p>
       <w:pPr>
         <w:rPr>
@@ -7638,7 +6820,7 @@
 </file>
 
 <file path=customXml/itemProps1.xml><?xml version="1.0" encoding="utf-8"?>
-<ds:datastoreItem xmlns:ds="http://schemas.openxmlformats.org/officeDocument/2006/customXml" ds:itemID="{A2BD6843-203F-4610-9AB6-577A4BD496B5}">
+<ds:datastoreItem xmlns:ds="http://schemas.openxmlformats.org/officeDocument/2006/customXml" ds:itemID="{3C10B0D5-B0C3-4F42-81C9-31112AE098CB}">
   <ds:schemaRefs>
     <ds:schemaRef ds:uri="http://schemas.openxmlformats.org/officeDocument/2006/bibliography"/>
   </ds:schemaRefs>

</xml_diff>

<commit_message>
Se actualiza Documento de servicios. Se agrega AuthorizationManager.cs para validar Token de acceso.
</commit_message>
<xml_diff>
--- a/Documentación/ElijaMobile_Get_Post_Requests_v1.0.docx
+++ b/Documentación/ElijaMobile_Get_Post_Requests_v1.0.docx
@@ -299,8 +299,6 @@
         </w:rPr>
         <w:br w:type="page"/>
       </w:r>
-      <w:bookmarkStart w:id="0" w:name="_GoBack"/>
-      <w:bookmarkEnd w:id="0"/>
     </w:p>
     <w:p>
       <w:pPr>
@@ -541,12 +539,12 @@
       <w:pPr>
         <w:pStyle w:val="Ttulo1"/>
       </w:pPr>
-      <w:bookmarkStart w:id="1" w:name="_Toc377834114"/>
+      <w:bookmarkStart w:id="0" w:name="_Toc377834114"/>
       <w:r>
         <w:lastRenderedPageBreak/>
         <w:t>List of Get/Post Urls</w:t>
       </w:r>
-      <w:bookmarkEnd w:id="1"/>
+      <w:bookmarkEnd w:id="0"/>
     </w:p>
     <w:p>
       <w:pPr>
@@ -562,11 +560,11 @@
           <w:numId w:val="21"/>
         </w:numPr>
       </w:pPr>
-      <w:bookmarkStart w:id="2" w:name="_Toc377834115"/>
+      <w:bookmarkStart w:id="1" w:name="_Toc377834115"/>
       <w:r>
         <w:t>UserRegistration</w:t>
       </w:r>
-      <w:bookmarkEnd w:id="2"/>
+      <w:bookmarkEnd w:id="1"/>
     </w:p>
     <w:p>
       <w:pPr>
@@ -2702,7 +2700,6 @@
           </w:p>
           <w:p>
             <w:pPr>
-              <w:spacing w:after="75"/>
               <w:rPr>
                 <w:rFonts w:ascii="Courier New" w:eastAsia="Times New Roman" w:hAnsi="Courier New" w:cs="Courier New"/>
                 <w:color w:val="000000"/>
@@ -2714,14 +2711,16 @@
             <w:r>
               <w:rPr>
                 <w:rFonts w:ascii="Courier New" w:eastAsia="Times New Roman" w:hAnsi="Courier New" w:cs="Courier New"/>
-                <w:color w:val="CE7B00"/>
+                <w:color w:val="000000"/>
                 <w:sz w:val="20"/>
                 <w:szCs w:val="20"/>
                 <w:lang w:eastAsia="es-MX"/>
               </w:rPr>
-              <w:t>Content</w:t>
-            </w:r>
-            <w:r>
+              <w:t xml:space="preserve">    "Content": "{\"UserToken\": \"CD5AD27E-B706-4E5F-A133-386B524ABBEE\"}",</w:t>
+            </w:r>
+          </w:p>
+          <w:p>
+            <w:pPr>
               <w:rPr>
                 <w:rFonts w:ascii="Courier New" w:eastAsia="Times New Roman" w:hAnsi="Courier New" w:cs="Courier New"/>
                 <w:color w:val="000000"/>
@@ -2729,22 +2728,8 @@
                 <w:szCs w:val="20"/>
                 <w:lang w:eastAsia="es-MX"/>
               </w:rPr>
-              <w:t>: </w:t>
-            </w:r>
-            <w:r>
-              <w:rPr>
-                <w:rFonts w:ascii="Courier New" w:eastAsia="Times New Roman" w:hAnsi="Courier New" w:cs="Courier New"/>
-                <w:color w:val="770088"/>
-                <w:sz w:val="20"/>
-                <w:szCs w:val="20"/>
-                <w:lang w:eastAsia="es-MX"/>
-              </w:rPr>
-              <w:t>null</w:t>
-            </w:r>
-          </w:p>
-          <w:p>
-            <w:pPr>
-              <w:spacing w:after="75"/>
+            </w:pPr>
+            <w:r>
               <w:rPr>
                 <w:rFonts w:ascii="Courier New" w:eastAsia="Times New Roman" w:hAnsi="Courier New" w:cs="Courier New"/>
                 <w:color w:val="000000"/>
@@ -2752,18 +2737,11 @@
                 <w:szCs w:val="20"/>
                 <w:lang w:eastAsia="es-MX"/>
               </w:rPr>
-            </w:pPr>
-            <w:r>
-              <w:rPr>
-                <w:rFonts w:ascii="Courier New" w:eastAsia="Times New Roman" w:hAnsi="Courier New" w:cs="Courier New"/>
-                <w:color w:val="CE7B00"/>
-                <w:sz w:val="20"/>
-                <w:szCs w:val="20"/>
-                <w:lang w:eastAsia="es-MX"/>
-              </w:rPr>
-              <w:t>Message</w:t>
-            </w:r>
-            <w:r>
+              <w:t xml:space="preserve">    "Message": null,</w:t>
+            </w:r>
+          </w:p>
+          <w:p>
+            <w:pPr>
               <w:rPr>
                 <w:rFonts w:ascii="Courier New" w:eastAsia="Times New Roman" w:hAnsi="Courier New" w:cs="Courier New"/>
                 <w:color w:val="000000"/>
@@ -2771,22 +2749,8 @@
                 <w:szCs w:val="20"/>
                 <w:lang w:eastAsia="es-MX"/>
               </w:rPr>
-              <w:t>: </w:t>
-            </w:r>
-            <w:r>
-              <w:rPr>
-                <w:rFonts w:ascii="Courier New" w:eastAsia="Times New Roman" w:hAnsi="Courier New" w:cs="Courier New"/>
-                <w:color w:val="770088"/>
-                <w:sz w:val="20"/>
-                <w:szCs w:val="20"/>
-                <w:lang w:eastAsia="es-MX"/>
-              </w:rPr>
-              <w:t>null</w:t>
-            </w:r>
-          </w:p>
-          <w:p>
-            <w:pPr>
-              <w:spacing w:after="75"/>
+            </w:pPr>
+            <w:r>
               <w:rPr>
                 <w:rFonts w:ascii="Courier New" w:eastAsia="Times New Roman" w:hAnsi="Courier New" w:cs="Courier New"/>
                 <w:color w:val="000000"/>
@@ -2794,17 +2758,19 @@
                 <w:szCs w:val="20"/>
                 <w:lang w:eastAsia="es-MX"/>
               </w:rPr>
-            </w:pPr>
-            <w:r>
-              <w:rPr>
-                <w:rFonts w:ascii="Courier New" w:eastAsia="Times New Roman" w:hAnsi="Courier New" w:cs="Courier New"/>
-                <w:color w:val="CE7B00"/>
-                <w:sz w:val="20"/>
-                <w:szCs w:val="20"/>
-                <w:lang w:eastAsia="es-MX"/>
-              </w:rPr>
-              <w:t>Success</w:t>
-            </w:r>
+              <w:t xml:space="preserve">    "Success": true</w:t>
+            </w:r>
+          </w:p>
+          <w:p>
+            <w:pPr>
+              <w:tabs>
+                <w:tab w:val="left" w:pos="480"/>
+                <w:tab w:val="center" w:pos="1136"/>
+              </w:tabs>
+              <w:rPr>
+                <w:rFonts w:ascii="Arial" w:hAnsi="Arial" w:cs="Arial"/>
+              </w:rPr>
+            </w:pPr>
             <w:r>
               <w:rPr>
                 <w:rFonts w:ascii="Courier New" w:eastAsia="Times New Roman" w:hAnsi="Courier New" w:cs="Courier New"/>
@@ -2813,50 +2779,10 @@
                 <w:szCs w:val="20"/>
                 <w:lang w:eastAsia="es-MX"/>
               </w:rPr>
-              <w:t>: </w:t>
-            </w:r>
-            <w:r>
-              <w:rPr>
-                <w:rFonts w:ascii="Courier New" w:eastAsia="Times New Roman" w:hAnsi="Courier New" w:cs="Courier New"/>
-                <w:color w:val="770088"/>
-                <w:sz w:val="20"/>
-                <w:szCs w:val="20"/>
-                <w:lang w:eastAsia="es-MX"/>
-              </w:rPr>
-              <w:t>true</w:t>
-            </w:r>
-          </w:p>
-          <w:p>
-            <w:pPr>
-              <w:rPr>
-                <w:rFonts w:ascii="Courier New" w:eastAsia="Times New Roman" w:hAnsi="Courier New" w:cs="Courier New"/>
-                <w:color w:val="000000"/>
-                <w:sz w:val="20"/>
-                <w:szCs w:val="20"/>
-                <w:lang w:val="es-MX" w:eastAsia="es-MX"/>
-              </w:rPr>
-            </w:pPr>
-            <w:r>
-              <w:rPr>
-                <w:rFonts w:ascii="Courier New" w:eastAsia="Times New Roman" w:hAnsi="Courier New" w:cs="Courier New"/>
-                <w:color w:val="000000"/>
-                <w:sz w:val="20"/>
-                <w:szCs w:val="20"/>
-                <w:lang w:val="es-MX" w:eastAsia="es-MX"/>
-              </w:rPr>
               <w:t>}</w:t>
             </w:r>
-          </w:p>
-          <w:p>
-            <w:pPr>
-              <w:tabs>
-                <w:tab w:val="left" w:pos="480"/>
-                <w:tab w:val="center" w:pos="1136"/>
-              </w:tabs>
-              <w:rPr>
-                <w:rFonts w:ascii="Arial" w:hAnsi="Arial" w:cs="Arial"/>
-              </w:rPr>
-            </w:pPr>
+            <w:bookmarkStart w:id="2" w:name="_GoBack"/>
+            <w:bookmarkEnd w:id="2"/>
           </w:p>
         </w:tc>
       </w:tr>
@@ -6820,7 +6746,7 @@
 </file>
 
 <file path=customXml/itemProps1.xml><?xml version="1.0" encoding="utf-8"?>
-<ds:datastoreItem xmlns:ds="http://schemas.openxmlformats.org/officeDocument/2006/customXml" ds:itemID="{3C10B0D5-B0C3-4F42-81C9-31112AE098CB}">
+<ds:datastoreItem xmlns:ds="http://schemas.openxmlformats.org/officeDocument/2006/customXml" ds:itemID="{D555D338-9845-408E-A721-19575906A2DC}">
   <ds:schemaRefs>
     <ds:schemaRef ds:uri="http://schemas.openxmlformats.org/officeDocument/2006/bibliography"/>
   </ds:schemaRefs>

</xml_diff>

<commit_message>
Se incluye Script de la BD Elija
</commit_message>
<xml_diff>
--- a/Documentación/ElijaMobile_Get_Post_Requests_v1.0.docx
+++ b/Documentación/ElijaMobile_Get_Post_Requests_v1.0.docx
@@ -1278,6 +1278,11 @@
           <w:tcPr>
             <w:cnfStyle w:val="001000000000" w:firstRow="0" w:lastRow="0" w:firstColumn="1" w:lastColumn="0" w:oddVBand="0" w:evenVBand="0" w:oddHBand="0" w:evenHBand="0" w:firstRowFirstColumn="0" w:firstRowLastColumn="0" w:lastRowFirstColumn="0" w:lastRowLastColumn="0"/>
             <w:tcW w:w="3129" w:type="dxa"/>
+            <w:tcBorders>
+              <w:top w:val="none" w:sz="0" w:space="0" w:color="auto"/>
+              <w:left w:val="none" w:sz="0" w:space="0" w:color="auto"/>
+              <w:bottom w:val="none" w:sz="0" w:space="0" w:color="auto"/>
+            </w:tcBorders>
           </w:tcPr>
           <w:p>
             <w:r>
@@ -1288,6 +1293,10 @@
         <w:tc>
           <w:tcPr>
             <w:tcW w:w="3106" w:type="dxa"/>
+            <w:tcBorders>
+              <w:top w:val="none" w:sz="0" w:space="0" w:color="auto"/>
+              <w:bottom w:val="none" w:sz="0" w:space="0" w:color="auto"/>
+            </w:tcBorders>
           </w:tcPr>
           <w:p>
             <w:pPr>
@@ -1301,6 +1310,11 @@
         <w:tc>
           <w:tcPr>
             <w:tcW w:w="3115" w:type="dxa"/>
+            <w:tcBorders>
+              <w:top w:val="none" w:sz="0" w:space="0" w:color="auto"/>
+              <w:bottom w:val="none" w:sz="0" w:space="0" w:color="auto"/>
+              <w:right w:val="none" w:sz="0" w:space="0" w:color="auto"/>
+            </w:tcBorders>
           </w:tcPr>
           <w:p>
             <w:pPr>
@@ -1371,6 +1385,11 @@
           <w:tcPr>
             <w:cnfStyle w:val="001000000000" w:firstRow="0" w:lastRow="0" w:firstColumn="1" w:lastColumn="0" w:oddVBand="0" w:evenVBand="0" w:oddHBand="0" w:evenHBand="0" w:firstRowFirstColumn="0" w:firstRowLastColumn="0" w:lastRowFirstColumn="0" w:lastRowLastColumn="0"/>
             <w:tcW w:w="3129" w:type="dxa"/>
+            <w:tcBorders>
+              <w:top w:val="none" w:sz="0" w:space="0" w:color="auto"/>
+              <w:left w:val="none" w:sz="0" w:space="0" w:color="auto"/>
+              <w:bottom w:val="none" w:sz="0" w:space="0" w:color="auto"/>
+            </w:tcBorders>
           </w:tcPr>
           <w:p>
             <w:r>
@@ -1381,6 +1400,10 @@
         <w:tc>
           <w:tcPr>
             <w:tcW w:w="3106" w:type="dxa"/>
+            <w:tcBorders>
+              <w:top w:val="none" w:sz="0" w:space="0" w:color="auto"/>
+              <w:bottom w:val="none" w:sz="0" w:space="0" w:color="auto"/>
+            </w:tcBorders>
           </w:tcPr>
           <w:p>
             <w:pPr>
@@ -1394,6 +1417,11 @@
         <w:tc>
           <w:tcPr>
             <w:tcW w:w="3115" w:type="dxa"/>
+            <w:tcBorders>
+              <w:top w:val="none" w:sz="0" w:space="0" w:color="auto"/>
+              <w:bottom w:val="none" w:sz="0" w:space="0" w:color="auto"/>
+              <w:right w:val="none" w:sz="0" w:space="0" w:color="auto"/>
+            </w:tcBorders>
           </w:tcPr>
           <w:p>
             <w:pPr>
@@ -1464,6 +1492,11 @@
           <w:tcPr>
             <w:cnfStyle w:val="001000000000" w:firstRow="0" w:lastRow="0" w:firstColumn="1" w:lastColumn="0" w:oddVBand="0" w:evenVBand="0" w:oddHBand="0" w:evenHBand="0" w:firstRowFirstColumn="0" w:firstRowLastColumn="0" w:lastRowFirstColumn="0" w:lastRowLastColumn="0"/>
             <w:tcW w:w="3129" w:type="dxa"/>
+            <w:tcBorders>
+              <w:top w:val="none" w:sz="0" w:space="0" w:color="auto"/>
+              <w:left w:val="none" w:sz="0" w:space="0" w:color="auto"/>
+              <w:bottom w:val="none" w:sz="0" w:space="0" w:color="auto"/>
+            </w:tcBorders>
           </w:tcPr>
           <w:p>
             <w:r>
@@ -1474,6 +1507,10 @@
         <w:tc>
           <w:tcPr>
             <w:tcW w:w="3106" w:type="dxa"/>
+            <w:tcBorders>
+              <w:top w:val="none" w:sz="0" w:space="0" w:color="auto"/>
+              <w:bottom w:val="none" w:sz="0" w:space="0" w:color="auto"/>
+            </w:tcBorders>
           </w:tcPr>
           <w:p>
             <w:pPr>
@@ -1487,6 +1524,11 @@
         <w:tc>
           <w:tcPr>
             <w:tcW w:w="3115" w:type="dxa"/>
+            <w:tcBorders>
+              <w:top w:val="none" w:sz="0" w:space="0" w:color="auto"/>
+              <w:bottom w:val="none" w:sz="0" w:space="0" w:color="auto"/>
+              <w:right w:val="none" w:sz="0" w:space="0" w:color="auto"/>
+            </w:tcBorders>
           </w:tcPr>
           <w:p>
             <w:pPr>
@@ -1551,6 +1593,11 @@
           <w:tcPr>
             <w:cnfStyle w:val="001000000000" w:firstRow="0" w:lastRow="0" w:firstColumn="1" w:lastColumn="0" w:oddVBand="0" w:evenVBand="0" w:oddHBand="0" w:evenHBand="0" w:firstRowFirstColumn="0" w:firstRowLastColumn="0" w:lastRowFirstColumn="0" w:lastRowLastColumn="0"/>
             <w:tcW w:w="3129" w:type="dxa"/>
+            <w:tcBorders>
+              <w:top w:val="none" w:sz="0" w:space="0" w:color="auto"/>
+              <w:left w:val="none" w:sz="0" w:space="0" w:color="auto"/>
+              <w:bottom w:val="none" w:sz="0" w:space="0" w:color="auto"/>
+            </w:tcBorders>
           </w:tcPr>
           <w:p>
             <w:r>
@@ -1561,6 +1608,10 @@
         <w:tc>
           <w:tcPr>
             <w:tcW w:w="3106" w:type="dxa"/>
+            <w:tcBorders>
+              <w:top w:val="none" w:sz="0" w:space="0" w:color="auto"/>
+              <w:bottom w:val="none" w:sz="0" w:space="0" w:color="auto"/>
+            </w:tcBorders>
           </w:tcPr>
           <w:p>
             <w:pPr>
@@ -1574,6 +1625,11 @@
         <w:tc>
           <w:tcPr>
             <w:tcW w:w="3115" w:type="dxa"/>
+            <w:tcBorders>
+              <w:top w:val="none" w:sz="0" w:space="0" w:color="auto"/>
+              <w:bottom w:val="none" w:sz="0" w:space="0" w:color="auto"/>
+              <w:right w:val="none" w:sz="0" w:space="0" w:color="auto"/>
+            </w:tcBorders>
           </w:tcPr>
           <w:p>
             <w:pPr>
@@ -1638,6 +1694,11 @@
           <w:tcPr>
             <w:cnfStyle w:val="001000000000" w:firstRow="0" w:lastRow="0" w:firstColumn="1" w:lastColumn="0" w:oddVBand="0" w:evenVBand="0" w:oddHBand="0" w:evenHBand="0" w:firstRowFirstColumn="0" w:firstRowLastColumn="0" w:lastRowFirstColumn="0" w:lastRowLastColumn="0"/>
             <w:tcW w:w="3129" w:type="dxa"/>
+            <w:tcBorders>
+              <w:top w:val="none" w:sz="0" w:space="0" w:color="auto"/>
+              <w:left w:val="none" w:sz="0" w:space="0" w:color="auto"/>
+              <w:bottom w:val="none" w:sz="0" w:space="0" w:color="auto"/>
+            </w:tcBorders>
           </w:tcPr>
           <w:p>
             <w:r>
@@ -1648,6 +1709,10 @@
         <w:tc>
           <w:tcPr>
             <w:tcW w:w="3106" w:type="dxa"/>
+            <w:tcBorders>
+              <w:top w:val="none" w:sz="0" w:space="0" w:color="auto"/>
+              <w:bottom w:val="none" w:sz="0" w:space="0" w:color="auto"/>
+            </w:tcBorders>
           </w:tcPr>
           <w:p>
             <w:pPr>
@@ -1661,6 +1726,11 @@
         <w:tc>
           <w:tcPr>
             <w:tcW w:w="3115" w:type="dxa"/>
+            <w:tcBorders>
+              <w:top w:val="none" w:sz="0" w:space="0" w:color="auto"/>
+              <w:bottom w:val="none" w:sz="0" w:space="0" w:color="auto"/>
+              <w:right w:val="none" w:sz="0" w:space="0" w:color="auto"/>
+            </w:tcBorders>
           </w:tcPr>
           <w:p>
             <w:pPr>
@@ -1725,6 +1795,11 @@
           <w:tcPr>
             <w:cnfStyle w:val="001000000000" w:firstRow="0" w:lastRow="0" w:firstColumn="1" w:lastColumn="0" w:oddVBand="0" w:evenVBand="0" w:oddHBand="0" w:evenHBand="0" w:firstRowFirstColumn="0" w:firstRowLastColumn="0" w:lastRowFirstColumn="0" w:lastRowLastColumn="0"/>
             <w:tcW w:w="3129" w:type="dxa"/>
+            <w:tcBorders>
+              <w:top w:val="none" w:sz="0" w:space="0" w:color="auto"/>
+              <w:left w:val="none" w:sz="0" w:space="0" w:color="auto"/>
+              <w:bottom w:val="none" w:sz="0" w:space="0" w:color="auto"/>
+            </w:tcBorders>
           </w:tcPr>
           <w:p>
             <w:r>
@@ -1735,6 +1810,10 @@
         <w:tc>
           <w:tcPr>
             <w:tcW w:w="3106" w:type="dxa"/>
+            <w:tcBorders>
+              <w:top w:val="none" w:sz="0" w:space="0" w:color="auto"/>
+              <w:bottom w:val="none" w:sz="0" w:space="0" w:color="auto"/>
+            </w:tcBorders>
           </w:tcPr>
           <w:p>
             <w:pPr>
@@ -1748,6 +1827,11 @@
         <w:tc>
           <w:tcPr>
             <w:tcW w:w="3115" w:type="dxa"/>
+            <w:tcBorders>
+              <w:top w:val="none" w:sz="0" w:space="0" w:color="auto"/>
+              <w:bottom w:val="none" w:sz="0" w:space="0" w:color="auto"/>
+              <w:right w:val="none" w:sz="0" w:space="0" w:color="auto"/>
+            </w:tcBorders>
           </w:tcPr>
           <w:p>
             <w:pPr>
@@ -1806,6 +1890,11 @@
           <w:tcPr>
             <w:cnfStyle w:val="001000000000" w:firstRow="0" w:lastRow="0" w:firstColumn="1" w:lastColumn="0" w:oddVBand="0" w:evenVBand="0" w:oddHBand="0" w:evenHBand="0" w:firstRowFirstColumn="0" w:firstRowLastColumn="0" w:lastRowFirstColumn="0" w:lastRowLastColumn="0"/>
             <w:tcW w:w="3129" w:type="dxa"/>
+            <w:tcBorders>
+              <w:top w:val="none" w:sz="0" w:space="0" w:color="auto"/>
+              <w:left w:val="none" w:sz="0" w:space="0" w:color="auto"/>
+              <w:bottom w:val="none" w:sz="0" w:space="0" w:color="auto"/>
+            </w:tcBorders>
           </w:tcPr>
           <w:p>
             <w:r>
@@ -1816,6 +1905,10 @@
         <w:tc>
           <w:tcPr>
             <w:tcW w:w="3106" w:type="dxa"/>
+            <w:tcBorders>
+              <w:top w:val="none" w:sz="0" w:space="0" w:color="auto"/>
+              <w:bottom w:val="none" w:sz="0" w:space="0" w:color="auto"/>
+            </w:tcBorders>
           </w:tcPr>
           <w:p>
             <w:pPr>
@@ -1829,6 +1922,11 @@
         <w:tc>
           <w:tcPr>
             <w:tcW w:w="3115" w:type="dxa"/>
+            <w:tcBorders>
+              <w:top w:val="none" w:sz="0" w:space="0" w:color="auto"/>
+              <w:bottom w:val="none" w:sz="0" w:space="0" w:color="auto"/>
+              <w:right w:val="none" w:sz="0" w:space="0" w:color="auto"/>
+            </w:tcBorders>
           </w:tcPr>
           <w:p>
             <w:pPr>
@@ -1903,6 +2001,16 @@
           <w:lang w:val="es-MX"/>
         </w:rPr>
       </w:pPr>
+    </w:p>
+    <w:p>
+      <w:pPr>
+        <w:spacing w:after="0" w:line="240" w:lineRule="auto"/>
+        <w:rPr>
+          <w:lang w:val="es-MX"/>
+        </w:rPr>
+      </w:pPr>
+      <w:bookmarkStart w:id="2" w:name="_GoBack"/>
+      <w:bookmarkEnd w:id="2"/>
     </w:p>
     <w:p>
       <w:pPr>
@@ -2258,7 +2366,25 @@
                 <w:sz w:val="20"/>
                 <w:szCs w:val="20"/>
               </w:rPr>
-              <w:t xml:space="preserve">    "Gender": "M",</w:t>
+              <w:t xml:space="preserve">    "Gender": "M</w:t>
+            </w:r>
+            <w:r>
+              <w:rPr>
+                <w:rFonts w:ascii="Consolas" w:hAnsi="Consolas" w:cs="Consolas"/>
+                <w:color w:val="auto"/>
+                <w:sz w:val="20"/>
+                <w:szCs w:val="20"/>
+              </w:rPr>
+              <w:t>ale</w:t>
+            </w:r>
+            <w:r>
+              <w:rPr>
+                <w:rFonts w:ascii="Consolas" w:hAnsi="Consolas" w:cs="Consolas"/>
+                <w:color w:val="auto"/>
+                <w:sz w:val="20"/>
+                <w:szCs w:val="20"/>
+              </w:rPr>
+              <w:t>",</w:t>
             </w:r>
           </w:p>
           <w:p>
@@ -2781,8 +2907,6 @@
               </w:rPr>
               <w:t>}</w:t>
             </w:r>
-            <w:bookmarkStart w:id="2" w:name="_GoBack"/>
-            <w:bookmarkEnd w:id="2"/>
           </w:p>
         </w:tc>
       </w:tr>
@@ -6746,7 +6870,7 @@
 </file>
 
 <file path=customXml/itemProps1.xml><?xml version="1.0" encoding="utf-8"?>
-<ds:datastoreItem xmlns:ds="http://schemas.openxmlformats.org/officeDocument/2006/customXml" ds:itemID="{D555D338-9845-408E-A721-19575906A2DC}">
+<ds:datastoreItem xmlns:ds="http://schemas.openxmlformats.org/officeDocument/2006/customXml" ds:itemID="{E65B389C-349B-445F-A346-9333EF9E0730}">
   <ds:schemaRefs>
     <ds:schemaRef ds:uri="http://schemas.openxmlformats.org/officeDocument/2006/bibliography"/>
   </ds:schemaRefs>

</xml_diff>